<commit_message>
Writing about materiality and movement and soft robots
</commit_message>
<xml_diff>
--- a/telepresence_robot_contact.docx
+++ b/telepresence_robot_contact.docx
@@ -52,7 +52,6 @@
     </w:p>
     <w:p>
       <w:pPr>
-        <w:pStyle w:val="Compact"/>
         <w:pStyle w:val="Abstract"/>
       </w:pPr>
       <w:r>
@@ -456,240 +455,240 @@
     </w:p>
     <w:p>
       <w:pPr>
+        <w:numPr>
+          <w:ilvl w:val="0"/>
+          <w:numId w:val="1001"/>
+        </w:numPr>
         <w:pStyle w:val="Compact"/>
+      </w:pPr>
+      <w:r>
+        <w:t xml:space="preserve">Intergroup contact with emphasis on prejudice in asymmetric, conflicted groups.</w:t>
+      </w:r>
+    </w:p>
+    <w:p>
+      <w:pPr>
         <w:numPr>
+          <w:ilvl w:val="0"/>
           <w:numId w:val="1001"/>
+        </w:numPr>
+        <w:pStyle w:val="Compact"/>
+      </w:pPr>
+      <w:r>
+        <w:t xml:space="preserve">At least one group member is physically interacting with a robot in a shared space, which is operated by a member of the opposing group.</w:t>
+      </w:r>
+    </w:p>
+    <w:p>
+      <w:pPr>
+        <w:pStyle w:val="Heading1"/>
+      </w:pPr>
+      <w:bookmarkStart w:id="20" w:name="intergroup-contact-hypothesis"/>
+      <w:r>
+        <w:t xml:space="preserve">1. Intergroup contact hypothesis</w:t>
+      </w:r>
+      <w:bookmarkEnd w:id="20"/>
+    </w:p>
+    <w:p>
+      <w:pPr>
+        <w:pStyle w:val="Heading2"/>
+      </w:pPr>
+      <w:bookmarkStart w:id="21" w:name="contact-hypothesis"/>
+      <w:r>
+        <w:t xml:space="preserve">1.1 Contact hypothesis</w:t>
+      </w:r>
+      <w:bookmarkEnd w:id="21"/>
+    </w:p>
+    <w:p>
+      <w:pPr>
+        <w:pStyle w:val="FirstParagraph"/>
+      </w:pPr>
+      <w:r>
+        <w:t xml:space="preserve">Review, leading into the need and rise of mediated contact, of which online is most prominent</w:t>
+      </w:r>
+    </w:p>
+    <w:p>
+      <w:pPr>
+        <w:pStyle w:val="Heading2"/>
+      </w:pPr>
+      <w:bookmarkStart w:id="22" w:name="online-contact"/>
+      <w:r>
+        <w:t xml:space="preserve">1.2 Online contact</w:t>
+      </w:r>
+      <w:bookmarkEnd w:id="22"/>
+    </w:p>
+    <w:p>
+      <w:pPr>
+        <w:pStyle w:val="FirstParagraph"/>
+      </w:pPr>
+      <w:r>
+        <w:t xml:space="preserve">Review, leading into the issues with current online contact:</w:t>
+      </w:r>
+    </w:p>
+    <w:p>
+      <w:pPr>
+        <w:pStyle w:val="Heading2"/>
+      </w:pPr>
+      <w:bookmarkStart w:id="23" w:name="issues-with-online-contact"/>
+      <w:r>
+        <w:t xml:space="preserve">1.3 Issues with online contact</w:t>
+      </w:r>
+      <w:bookmarkEnd w:id="23"/>
+    </w:p>
+    <w:p>
+      <w:pPr>
+        <w:numPr>
           <w:ilvl w:val="0"/>
+          <w:numId w:val="1002"/>
         </w:numPr>
-      </w:pPr>
-      <w:r>
-        <w:t xml:space="preserve">Intergroup contact with emphasis on prejudice in asymmetric, conflicted groups.</w:t>
-      </w:r>
-    </w:p>
-    <w:p>
-      <w:pPr>
         <w:pStyle w:val="Compact"/>
+      </w:pPr>
+      <w:r>
+        <w:t xml:space="preserve">Lack of self-accountability</w:t>
+      </w:r>
+    </w:p>
+    <w:p>
+      <w:pPr>
+        <w:pStyle w:val="FirstParagraph"/>
+      </w:pPr>
+      <w:r>
+        <w:t xml:space="preserve">“</w:t>
+      </w:r>
+      <w:r>
+        <w:t xml:space="preserve">individuals may feel less accountable for the content they post online or underestimate the social sanctioning of their behavior</w:t>
+      </w:r>
+      <w:r>
+        <w:t xml:space="preserve">”</w:t>
+      </w:r>
+      <w:r>
+        <w:t xml:space="preserve"> </w:t>
+      </w:r>
+      <w:r>
+        <w:t xml:space="preserve">(White, Harvey, and Abu-Rayya 2015)</w:t>
+      </w:r>
+    </w:p>
+    <w:p>
+      <w:pPr>
         <w:numPr>
-          <w:numId w:val="1001"/>
           <w:ilvl w:val="0"/>
+          <w:numId w:val="1003"/>
         </w:numPr>
-      </w:pPr>
-      <w:r>
-        <w:t xml:space="preserve">At least one group member is physically interacting with a robot in a shared space, which is operated by a member of the opposing group.</w:t>
+        <w:pStyle w:val="Compact"/>
+      </w:pPr>
+      <w:r>
+        <w:t xml:space="preserve">Lack of engagement with a reduced social presence</w:t>
+      </w:r>
+    </w:p>
+    <w:p>
+      <w:pPr>
+        <w:pStyle w:val="FirstParagraph"/>
+      </w:pPr>
+      <w:r>
+        <w:t xml:space="preserve">“</w:t>
+      </w:r>
+      <w:r>
+        <w:t xml:space="preserve">Out-group members’ reduced social presence was further associated with negative out-group attitudes, notably because the intergroup interaction itself was considered as less interesting, satisfying, cheerful, and involving</w:t>
+      </w:r>
+      <w:r>
+        <w:t xml:space="preserve">”</w:t>
+      </w:r>
+      <w:r>
+        <w:t xml:space="preserve"> </w:t>
+      </w:r>
+      <w:r>
+        <w:t xml:space="preserve">(Schumann et al. 2017)</w:t>
+      </w:r>
+    </w:p>
+    <w:p>
+      <w:pPr>
+        <w:numPr>
+          <w:ilvl w:val="0"/>
+          <w:numId w:val="1004"/>
+        </w:numPr>
+        <w:pStyle w:val="Compact"/>
+      </w:pPr>
+      <w:r>
+        <w:t xml:space="preserve">Lack of physical turn taking cues.</w:t>
+      </w:r>
+    </w:p>
+    <w:p>
+      <w:pPr>
+        <w:pStyle w:val="FirstParagraph"/>
+      </w:pPr>
+      <w:r>
+        <w:t xml:space="preserve">“</w:t>
+      </w:r>
+      <w:r>
+        <w:t xml:space="preserve">a delayed response in an interaction can also work to incite tension in the intergroup relationship…This is particularly pertinent point for online interactions where there can be a lack of physical cues</w:t>
+      </w:r>
+      <w:r>
+        <w:t xml:space="preserve">”</w:t>
+      </w:r>
+      <w:r>
+        <w:t xml:space="preserve"> </w:t>
+      </w:r>
+      <w:r>
+        <w:t xml:space="preserve">(White, Harvey, and Abu-Rayya 2015)</w:t>
+      </w:r>
+    </w:p>
+    <w:p>
+      <w:pPr>
+        <w:numPr>
+          <w:ilvl w:val="0"/>
+          <w:numId w:val="1005"/>
+        </w:numPr>
+        <w:pStyle w:val="Compact"/>
+      </w:pPr>
+      <w:r>
+        <w:t xml:space="preserve">Lack of opportunity for contact</w:t>
+      </w:r>
+      <w:r>
+        <w:t xml:space="preserve"> </w:t>
+      </w:r>
+      <w:r>
+        <w:t xml:space="preserve">Not much opportunities for online contact, especially in the age of filter bubbles and echo chambers.</w:t>
+      </w:r>
+    </w:p>
+    <w:p>
+      <w:pPr>
+        <w:pStyle w:val="FirstParagraph"/>
+      </w:pPr>
+      <w:r>
+        <w:t xml:space="preserve">Leading into proposing telepresence robot contact as a midway between online and face to face which could solve a lot of the issues with online contact but preserve some of its benefits.</w:t>
       </w:r>
     </w:p>
     <w:p>
       <w:pPr>
         <w:pStyle w:val="Heading1"/>
       </w:pPr>
-      <w:bookmarkStart w:id="20" w:name="intergroup-contact-hypothesis"/>
-      <w:r>
-        <w:t xml:space="preserve">1. Intergroup contact hypothesis</w:t>
-      </w:r>
-      <w:bookmarkEnd w:id="20"/>
-    </w:p>
-    <w:p>
-      <w:pPr>
-        <w:pStyle w:val="Heading2"/>
-      </w:pPr>
-      <w:bookmarkStart w:id="21" w:name="contact-hypothesis"/>
-      <w:r>
-        <w:t xml:space="preserve">1.1 Contact hypothesis</w:t>
-      </w:r>
-      <w:bookmarkEnd w:id="21"/>
+      <w:bookmarkStart w:id="24" w:name="telepresence-robots"/>
+      <w:r>
+        <w:t xml:space="preserve">2. Telepresence robots</w:t>
+      </w:r>
+      <w:bookmarkEnd w:id="24"/>
     </w:p>
     <w:p>
       <w:pPr>
         <w:pStyle w:val="FirstParagraph"/>
       </w:pPr>
       <w:r>
-        <w:t xml:space="preserve">Review, leading into the need and rise of mediated contact, of which online is most prominent</w:t>
-      </w:r>
-    </w:p>
-    <w:p>
-      <w:pPr>
-        <w:pStyle w:val="Heading2"/>
-      </w:pPr>
-      <w:bookmarkStart w:id="22" w:name="online-contact"/>
-      <w:r>
-        <w:t xml:space="preserve">1.2 Online contact</w:t>
-      </w:r>
-      <w:bookmarkEnd w:id="22"/>
-    </w:p>
-    <w:p>
-      <w:pPr>
-        <w:pStyle w:val="FirstParagraph"/>
-      </w:pPr>
-      <w:r>
-        <w:t xml:space="preserve">Review, leading into the issues with current online contact:</w:t>
-      </w:r>
-    </w:p>
-    <w:p>
-      <w:pPr>
-        <w:pStyle w:val="Heading2"/>
-      </w:pPr>
-      <w:bookmarkStart w:id="23" w:name="issues-with-online-contact"/>
-      <w:r>
-        <w:t xml:space="preserve">1.3 Issues with online contact</w:t>
-      </w:r>
-      <w:bookmarkEnd w:id="23"/>
-    </w:p>
-    <w:p>
-      <w:pPr>
-        <w:pStyle w:val="Compact"/>
+        <w:t xml:space="preserve">History and terminology:</w:t>
+      </w:r>
+    </w:p>
+    <w:p>
+      <w:pPr>
         <w:numPr>
-          <w:numId w:val="1002"/>
           <w:ilvl w:val="0"/>
+          <w:numId w:val="1006"/>
         </w:numPr>
       </w:pPr>
       <w:r>
-        <w:t xml:space="preserve">Lack of self-accountability</w:t>
-      </w:r>
-    </w:p>
-    <w:p>
-      <w:pPr>
-        <w:pStyle w:val="FirstParagraph"/>
-      </w:pPr>
-      <w:r>
-        <w:t xml:space="preserve">“</w:t>
-      </w:r>
-      <w:r>
-        <w:t xml:space="preserve">individuals may feel less accountable for the content they post online or underestimate the social sanctioning of their behavior</w:t>
-      </w:r>
-      <w:r>
-        <w:t xml:space="preserve">”</w:t>
-      </w:r>
-      <w:r>
-        <w:t xml:space="preserve"> </w:t>
-      </w:r>
-      <w:r>
-        <w:t xml:space="preserve">(White, Harvey, and Abu-Rayya 2015)</w:t>
-      </w:r>
-    </w:p>
-    <w:p>
-      <w:pPr>
-        <w:pStyle w:val="Compact"/>
+        <w:t xml:space="preserve">telerobot, telepresence, tele-operation, avatar, re-embodiment.</w:t>
+      </w:r>
+    </w:p>
+    <w:p>
+      <w:pPr>
         <w:numPr>
-          <w:numId w:val="1003"/>
           <w:ilvl w:val="0"/>
-        </w:numPr>
-      </w:pPr>
-      <w:r>
-        <w:t xml:space="preserve">Lack of engagement with a reduced social presence</w:t>
-      </w:r>
-    </w:p>
-    <w:p>
-      <w:pPr>
-        <w:pStyle w:val="FirstParagraph"/>
-      </w:pPr>
-      <w:r>
-        <w:t xml:space="preserve">“</w:t>
-      </w:r>
-      <w:r>
-        <w:t xml:space="preserve">Out-group members’ reduced social presence was further associated with negative out-group attitudes, notably because the intergroup interaction itself was considered as less interesting, satisfying, cheerful, and involving</w:t>
-      </w:r>
-      <w:r>
-        <w:t xml:space="preserve">”</w:t>
-      </w:r>
-      <w:r>
-        <w:t xml:space="preserve"> </w:t>
-      </w:r>
-      <w:r>
-        <w:t xml:space="preserve">(Schumann et al. 2017)</w:t>
-      </w:r>
-    </w:p>
-    <w:p>
-      <w:pPr>
-        <w:pStyle w:val="Compact"/>
-        <w:numPr>
-          <w:numId w:val="1004"/>
-          <w:ilvl w:val="0"/>
-        </w:numPr>
-      </w:pPr>
-      <w:r>
-        <w:t xml:space="preserve">Lack of physical turn taking cues.</w:t>
-      </w:r>
-    </w:p>
-    <w:p>
-      <w:pPr>
-        <w:pStyle w:val="FirstParagraph"/>
-      </w:pPr>
-      <w:r>
-        <w:t xml:space="preserve">“</w:t>
-      </w:r>
-      <w:r>
-        <w:t xml:space="preserve">a delayed response in an interaction can also work to incite tension in the intergroup relationship…This is particularly pertinent point for online interactions where there can be a lack of physical cues</w:t>
-      </w:r>
-      <w:r>
-        <w:t xml:space="preserve">”</w:t>
-      </w:r>
-      <w:r>
-        <w:t xml:space="preserve"> </w:t>
-      </w:r>
-      <w:r>
-        <w:t xml:space="preserve">(White, Harvey, and Abu-Rayya 2015)</w:t>
-      </w:r>
-    </w:p>
-    <w:p>
-      <w:pPr>
-        <w:pStyle w:val="Compact"/>
-        <w:numPr>
-          <w:numId w:val="1005"/>
-          <w:ilvl w:val="0"/>
-        </w:numPr>
-      </w:pPr>
-      <w:r>
-        <w:t xml:space="preserve">Lack of opportunity for contact</w:t>
-      </w:r>
-      <w:r>
-        <w:t xml:space="preserve"> </w:t>
-      </w:r>
-      <w:r>
-        <w:t xml:space="preserve">Not much opportunities for online contact, especially in the age of filter bubbles and echo chambers.</w:t>
-      </w:r>
-    </w:p>
-    <w:p>
-      <w:pPr>
-        <w:pStyle w:val="FirstParagraph"/>
-      </w:pPr>
-      <w:r>
-        <w:t xml:space="preserve">Leading into proposing telepresence robot contact as a midway between online and face to face which could solve a lot of the issues with online contact but preserve some of its benefits.</w:t>
-      </w:r>
-    </w:p>
-    <w:p>
-      <w:pPr>
-        <w:pStyle w:val="Heading1"/>
-      </w:pPr>
-      <w:bookmarkStart w:id="24" w:name="telepresence-robots"/>
-      <w:r>
-        <w:t xml:space="preserve">2. Telepresence robots</w:t>
-      </w:r>
-      <w:bookmarkEnd w:id="24"/>
-    </w:p>
-    <w:p>
-      <w:pPr>
-        <w:pStyle w:val="FirstParagraph"/>
-      </w:pPr>
-      <w:r>
-        <w:t xml:space="preserve">History and terminology:</w:t>
-      </w:r>
-    </w:p>
-    <w:p>
-      <w:pPr>
-        <w:numPr>
           <w:numId w:val="1006"/>
-          <w:ilvl w:val="0"/>
-        </w:numPr>
-      </w:pPr>
-      <w:r>
-        <w:t xml:space="preserve">telerobot, telepresence, tele-operation, avatar, re-embodiment.</w:t>
-      </w:r>
-    </w:p>
-    <w:p>
-      <w:pPr>
-        <w:numPr>
-          <w:numId w:val="1006"/>
-          <w:ilvl w:val="0"/>
         </w:numPr>
       </w:pPr>
       <w:r>
@@ -1077,51 +1076,51 @@
     <w:p>
       <w:pPr>
         <w:numPr>
+          <w:ilvl w:val="0"/>
           <w:numId w:val="1007"/>
+        </w:numPr>
+      </w:pPr>
+      <w:r>
+        <w:rPr>
+          <w:i/>
+        </w:rPr>
+        <w:t xml:space="preserve">Asymmetric</w:t>
+      </w:r>
+      <w:r>
+        <w:t xml:space="preserve">: The most commonly used system for telepresence communication. One participant is represented by a telerobot and is operating it from a remote location, typically their home, using a computer or mobile device. The other participant is interacting with the robot in a shared physical space. The system is asymmetric because the interaction experience is qualitatively different for the operator and the interlocutor. Common implementations include industry robots, surgical robots, office-based telepresence and social service robots.</w:t>
+      </w:r>
+    </w:p>
+    <w:p>
+      <w:pPr>
+        <w:numPr>
           <w:ilvl w:val="0"/>
+          <w:numId w:val="1007"/>
         </w:numPr>
       </w:pPr>
       <w:r>
         <w:rPr>
           <w:i/>
         </w:rPr>
-        <w:t xml:space="preserve">Asymmetric</w:t>
-      </w:r>
-      <w:r>
-        <w:t xml:space="preserve">: The most commonly used system for telepresence communication. One participant is represented by a telerobot and is operating it from a remote location, typically their home, using a computer or mobile device. The other participant is interacting with the robot in a shared physical space. The system is asymmetric because the interaction experience is qualitatively different for the operator and the interlocutor. Common implementations include industry robots, surgical robots, office-based telepresence and social service robots.</w:t>
+        <w:t xml:space="preserve">Symmetric bidirectional</w:t>
+      </w:r>
+      <w:r>
+        <w:t xml:space="preserve">: In this system both participants are operating a telerobot, which serves both as an avatar for their conversation partner as well a control interface for their telerobot. The interface, in that case, is completely transparent to the operator and typically uses body tracking. No control feedback is available to the operator and operation may commence without any knowledge of the remote telerobot by the participants. This type of system is more resource-heavy than the asymmetric type, and currently only a few implementations exist as prototypes and proofs-of-concept</w:t>
+      </w:r>
+      <w:r>
+        <w:t xml:space="preserve"> </w:t>
+      </w:r>
+      <w:r>
+        <w:t xml:space="preserve">(Nagendran et al. 2015)</w:t>
+      </w:r>
+      <w:r>
+        <w:t xml:space="preserve">. The lack of feedback in this system also heavily restricts the ability of the operator to travel around the space, as they are unable to see the remote environment.</w:t>
       </w:r>
     </w:p>
     <w:p>
       <w:pPr>
         <w:numPr>
+          <w:ilvl w:val="0"/>
           <w:numId w:val="1007"/>
-          <w:ilvl w:val="0"/>
-        </w:numPr>
-      </w:pPr>
-      <w:r>
-        <w:rPr>
-          <w:i/>
-        </w:rPr>
-        <w:t xml:space="preserve">Symmetric bidirectional</w:t>
-      </w:r>
-      <w:r>
-        <w:t xml:space="preserve">: In this system both participants are operating a telerobot, which serves both as an avatar for their conversation partner as well a control interface for their telerobot. The interface, in that case, is completely transparent to the operator and typically uses body tracking. No control feedback is available to the operator and operation may commence without any knowledge of the remote telerobot by the participants. This type of system is more resource-heavy than the asymmetric type, and currently only a few implementations exist as prototypes and proofs-of-concept</w:t>
-      </w:r>
-      <w:r>
-        <w:t xml:space="preserve"> </w:t>
-      </w:r>
-      <w:r>
-        <w:t xml:space="preserve">(Nagendran et al. 2015)</w:t>
-      </w:r>
-      <w:r>
-        <w:t xml:space="preserve">.</w:t>
-      </w:r>
-    </w:p>
-    <w:p>
-      <w:pPr>
-        <w:numPr>
-          <w:numId w:val="1007"/>
-          <w:ilvl w:val="0"/>
         </w:numPr>
       </w:pPr>
       <w:r>
@@ -1355,7 +1354,7 @@
         <w:pStyle w:val="BodyText"/>
       </w:pPr>
       <w:r>
-        <w:t xml:space="preserve">Taking this difference into account implies that some social psychology models that apply to CMC, would apply to one side of an asymmetric telepresence system, the side that is operating the robot via a control interface. The participants that are interacting with the robot (both sides in case of a symmetric system), are experiencing an interaction that resembles more of an FtF encounter than a mediated one. Insomuch as the robot is perceived as an avatar rather than a medium, we hypothesize that the experience would drift further away from CMC and closer to FtF. Factors that may moderate this effect are discussed in following sections.</w:t>
+        <w:t xml:space="preserve">Taking this difference into account implies that some social psychology models that apply to CMC, would apply to one side of an asymmetric telepresence system, the side that is operating the robot via a control interface. The participants that are interacting with the robot (both sides in case of a symmetric system), are experiencing an interaction that resembles more of an FtF encounter than a mediated one. Insofar as the robot is perceived as an avatar rather than a medium, we hypothesize that the experience would drift further away from CMC and closer to FtF. Factors that may moderate this effect are discussed in following sections.</w:t>
       </w:r>
     </w:p>
     <w:p>
@@ -1585,7 +1584,16 @@
         <w:pStyle w:val="BodyText"/>
       </w:pPr>
       <w:r>
-        <w:t xml:space="preserve">Consider the situation in which a disadvantaged-group member is operating a telerobot anonymously from their home, while the advantaged-group member is interacting with it in a public space. The operator may feel free of social anxiety in their comfort zone, and empowered by the ability to see through the robot’s camera and not be seen. This in turn may encourage bringing up more difficult topics related to conflict during the conversation. Alternatively, the asymmetry in the participant’s visibility may also bring up anxiety and discomfort. In our initial test for intergroup telepresence contact, participants of both sides expressed discomfort regarding the unequal asymmetric setting. One member of a minority group noted that they felt as if they are a government official investigating their exposed partners.</w:t>
+        <w:t xml:space="preserve">Consider the situation in which a disadvantaged-group member is operating a telerobot anonymously from their home, while the advantaged-group member is interacting with it in a public space. The operator may feel free of social anxiety in their comfort zone, and empowered by the ability to see through the robot’s camera and not be seen. This in turn may encourage bringing up more difficult topics related to conflict during the conversation. Alternatively, the asymmetry in the participant’s visibility may also bring up anxiety and discomfort. In our initial test for intergroup telepresence contact, participants of both sides expressed discomfort regarding the unequal asymmetric setting. One member of a minority group noted that they felt as if they are a government official investigating their exposed partners</w:t>
+      </w:r>
+      <w:r>
+        <w:t xml:space="preserve"> </w:t>
+      </w:r>
+      <w:r>
+        <w:t xml:space="preserve">(Peled 2019, 132)</w:t>
+      </w:r>
+      <w:r>
+        <w:t xml:space="preserve">.</w:t>
       </w:r>
     </w:p>
     <w:p>
@@ -1609,9 +1617,9 @@
       <w:pPr>
         <w:pStyle w:val="Heading1"/>
       </w:pPr>
-      <w:bookmarkStart w:id="36" w:name="operator-visibility"/>
-      <w:r>
-        <w:t xml:space="preserve">4. Operator visibility</w:t>
+      <w:bookmarkStart w:id="36" w:name="X2353f8b3f977abdd62258bcf8017ef10fc01e3a"/>
+      <w:r>
+        <w:t xml:space="preserve">4. The use of a 2D display and the dual-ecologies problem</w:t>
       </w:r>
       <w:bookmarkEnd w:id="36"/>
     </w:p>
@@ -1620,25 +1628,31 @@
         <w:pStyle w:val="FirstParagraph"/>
       </w:pPr>
       <w:r>
-        <w:t xml:space="preserve">A key question in telepresence systems concerns the visibility level of the operator; how much of the operator’s real-time body, actions and intentions are exposed through the avatar? This concerns not only visual sensibilities, but also auditory: exposing the operator’s voice. We examine the implications of visibility on intergroup contact in detail in this section.</w:t>
-      </w:r>
-    </w:p>
-    <w:p>
-      <w:pPr>
-        <w:pStyle w:val="Heading2"/>
-      </w:pPr>
-      <w:bookmarkStart w:id="37" w:name="face-visibility"/>
-      <w:r>
-        <w:t xml:space="preserve">4.1 Face visibility</w:t>
-      </w:r>
-      <w:bookmarkEnd w:id="37"/>
-    </w:p>
-    <w:p>
-      <w:pPr>
-        <w:pStyle w:val="FirstParagraph"/>
-      </w:pPr>
-      <w:r>
-        <w:t xml:space="preserve">The telepresence robot market is rapidly growing, and is predicted to accelerate even more in the upcoming years with increase needs for remote working and social services. Telerobot forms are continuously branching into new directions, but as of 2020 the dominant form remains to be that of a tablet device attached to a motoric vehicle such as robots by market leaders</w:t>
+        <w:t xml:space="preserve">The telepresence robot market is rapidly growing, and is predicted to accelerate even more in the upcoming years with increase needs for remote working and social services.</w:t>
+      </w:r>
+      <w:r>
+        <w:rPr>
+          <w:rStyle w:val="FootnoteReference"/>
+        </w:rPr>
+        <w:footnoteReference w:id="37"/>
+      </w:r>
+      <w:r>
+        <w:t xml:space="preserve"> </w:t>
+      </w:r>
+      <w:r>
+        <w:t xml:space="preserve">Telerobot forms are continuously branching into new directions, but as of 2020 the dominant form remains to be that of a tablet device attached to a motoric vehicle</w:t>
+      </w:r>
+      <w:r>
+        <w:t xml:space="preserve"> </w:t>
+      </w:r>
+      <w:r>
+        <w:t xml:space="preserve">(Kristoffersson, Coradeschi, and Loutfi 2013)</w:t>
+      </w:r>
+      <w:r>
+        <w:t xml:space="preserve"> </w:t>
+      </w:r>
+      <w:r>
+        <w:t xml:space="preserve">(See fig. 3). The tablet typically displays the operators head, as in a Skype call. Examples from market leaders include</w:t>
       </w:r>
       <w:r>
         <w:t xml:space="preserve"> </w:t>
@@ -1650,7 +1664,7 @@
         <w:t xml:space="preserve">Double Robotics</w:t>
       </w:r>
       <w:r>
-        <w:t xml:space="preserve">.</w:t>
+        <w:t xml:space="preserve">,</w:t>
       </w:r>
       <w:r>
         <w:rPr>
@@ -1658,70 +1672,62 @@
         </w:rPr>
         <w:footnoteReference w:id="38"/>
       </w:r>
-    </w:p>
-    <w:p>
-      <w:pPr>
-        <w:pStyle w:val="BodyText"/>
-      </w:pPr>
-      <w:r>
-        <w:t xml:space="preserve">The</w:t>
-      </w:r>
-      <w:r>
-        <w:t xml:space="preserve"> </w:t>
-      </w:r>
-      <w:r>
-        <w:t xml:space="preserve">‘</w:t>
-      </w:r>
-      <w:r>
-        <w:t xml:space="preserve">ipad on segway</w:t>
-      </w:r>
-      <w:r>
-        <w:t xml:space="preserve">’</w:t>
-      </w:r>
-      <w:r>
-        <w:t xml:space="preserve"> </w:t>
-      </w:r>
-      <w:r>
-        <w:t xml:space="preserve">form is now the most common form of telepresence. It’s not really an avatar incarnated. There is no suspension of disbelief that the robot</w:t>
-      </w:r>
-      <w:r>
-        <w:t xml:space="preserve"> </w:t>
-      </w:r>
-      <w:r>
-        <w:rPr>
-          <w:i/>
-        </w:rPr>
-        <w:t xml:space="preserve">is</w:t>
-      </w:r>
-      <w:r>
-        <w:t xml:space="preserve"> </w:t>
-      </w:r>
-      <w:r>
-        <w:t xml:space="preserve">the operator.</w:t>
+      <w:r>
+        <w:t xml:space="preserve"> </w:t>
+      </w:r>
+      <w:r>
+        <w:rPr>
+          <w:i/>
+        </w:rPr>
+        <w:t xml:space="preserve">Mantaro</w:t>
+      </w:r>
+      <w:r>
+        <w:rPr>
+          <w:rStyle w:val="FootnoteReference"/>
+        </w:rPr>
+        <w:footnoteReference w:id="39"/>
+      </w:r>
+      <w:r>
+        <w:t xml:space="preserve"> </w:t>
+      </w:r>
+      <w:r>
+        <w:t xml:space="preserve">and Revolve Robotics.</w:t>
+      </w:r>
+      <w:r>
+        <w:rPr>
+          <w:rStyle w:val="FootnoteReference"/>
+        </w:rPr>
+        <w:footnoteReference w:id="40"/>
+      </w:r>
+      <w:r>
+        <w:t xml:space="preserve"> </w:t>
+      </w:r>
+      <w:r>
+        <w:t xml:space="preserve">Such telepresence robots are oriented for remote offices and public service environments such as hospitals or schools.</w:t>
       </w:r>
     </w:p>
     <w:p>
       <w:pPr>
         <w:pStyle w:val="CaptionedFigure"/>
       </w:pPr>
-      <w:bookmarkStart w:id="40" w:name="fig:telepresnce_ipad"/>
+      <w:bookmarkStart w:id="42" w:name="fig:double_robot"/>
       <w:r>
         <w:drawing>
           <wp:inline>
-            <wp:extent cx="3810000" cy="2540000"/>
+            <wp:extent cx="5334000" cy="7552566"/>
             <wp:effectExtent b="0" l="0" r="0" t="0"/>
-            <wp:docPr descr="Figure 3: Telepresence ipad" title="" id="1" name="Picture"/>
+            <wp:docPr descr="Figure 3: The Double Robotics Double 3 telerobot" title="" id="1" name="Picture"/>
             <a:graphic>
               <a:graphicData uri="http://schemas.openxmlformats.org/drawingml/2006/picture">
                 <pic:pic>
                   <pic:nvPicPr>
-                    <pic:cNvPr descr="telepresence_ipad.jpg" id="0" name="Picture"/>
+                    <pic:cNvPr descr="./double_robot.png" id="0" name="Picture"/>
                     <pic:cNvPicPr>
                       <a:picLocks noChangeArrowheads="1" noChangeAspect="1"/>
                     </pic:cNvPicPr>
                   </pic:nvPicPr>
                   <pic:blipFill>
-                    <a:blip r:embed="rId39"/>
+                    <a:blip r:embed="rId41"/>
                     <a:stretch>
                       <a:fillRect/>
                     </a:stretch>
@@ -1729,7 +1735,7 @@
                   <pic:spPr bwMode="auto">
                     <a:xfrm>
                       <a:off x="0" y="0"/>
-                      <a:ext cx="3810000" cy="2540000"/>
+                      <a:ext cx="5334000" cy="7552566"/>
                     </a:xfrm>
                     <a:prstGeom prst="rect">
                       <a:avLst/>
@@ -1747,14 +1753,29 @@
           </wp:inline>
         </w:drawing>
       </w:r>
-      <w:bookmarkEnd w:id="40"/>
+      <w:bookmarkEnd w:id="42"/>
     </w:p>
     <w:p>
       <w:pPr>
         <w:pStyle w:val="ImageCaption"/>
       </w:pPr>
       <w:r>
-        <w:t xml:space="preserve">Figure 3: Telepresence ipad</w:t>
+        <w:t xml:space="preserve">Figure 3: The</w:t>
+      </w:r>
+      <w:r>
+        <w:t xml:space="preserve"> </w:t>
+      </w:r>
+      <w:r>
+        <w:rPr>
+          <w:i/>
+        </w:rPr>
+        <w:t xml:space="preserve">Double Robotics</w:t>
+      </w:r>
+      <w:r>
+        <w:t xml:space="preserve"> </w:t>
+      </w:r>
+      <w:r>
+        <w:t xml:space="preserve">Double 3 telerobot</w:t>
       </w:r>
     </w:p>
     <w:p>
@@ -1762,7 +1783,34 @@
         <w:pStyle w:val="BodyText"/>
       </w:pPr>
       <w:r>
-        <w:t xml:space="preserve">From the operator’s side, exposing of the face could increase anxiety and reduce hyperpersonal behavior, but may increase accountability.</w:t>
+        <w:t xml:space="preserve">In a contact situation, it is likely that the telerobot operator would want to remain anonymous, or at least present themselves differently than their actual form. In this case, it is best if the exposure of the face would be optional, or that the operator could manipulate the image. However, there is a more fundamental, ontological issue with using a 2D display on a telepresence robot. The problem was described as the</w:t>
+      </w:r>
+      <w:r>
+        <w:t xml:space="preserve"> </w:t>
+      </w:r>
+      <w:r>
+        <w:t xml:space="preserve">“</w:t>
+      </w:r>
+      <w:r>
+        <w:t xml:space="preserve">dual ecologies</w:t>
+      </w:r>
+      <w:r>
+        <w:t xml:space="preserve">”</w:t>
+      </w:r>
+      <w:r>
+        <w:t xml:space="preserve"> </w:t>
+      </w:r>
+      <w:r>
+        <w:t xml:space="preserve">problem, and was investigated in a case-study by Choi and Kwak</w:t>
+      </w:r>
+      <w:r>
+        <w:t xml:space="preserve"> </w:t>
+      </w:r>
+      <w:r>
+        <w:t xml:space="preserve">(Choi and Kwak 2016)</w:t>
+      </w:r>
+      <w:r>
+        <w:t xml:space="preserve">. In their study, a remote partner’s presence in a tablet-based video call was found to be stronger when it is disembodied (tablet only) than when it was attached to wheeled robotic body. The authors explain this by referring to the different ecologies present on the same robot: One is a 2D projection of the operator’s remote location and another is the physical presence of the robotic body in a shared space. They suggest that the receiver of communication experiences confusion, having to interact simultaneously with the immediate environment and with he depiction of the remote environment.</w:t>
       </w:r>
     </w:p>
     <w:p>
@@ -1770,18 +1818,538 @@
         <w:pStyle w:val="BodyText"/>
       </w:pPr>
       <w:r>
-        <w:t xml:space="preserve">From the partner side, seeing the operator’s face could create a more personal connection with the operator, but because it challenges the belief of the robot being an avatar, the partner perceives the robot as a communication device. This reduces the efficacy of embodied interaction. In fact, using any type of display can subvert the perception of the avatar [Can I reference the qualitative research of my own MA?]</w:t>
-      </w:r>
+        <w:t xml:space="preserve">The dual ecologies problem could be extended further, as our initial test shows that even utilitarian use of a display on the telerobot’s body to perform a task, has disrupted the participants’ view of the robot as a uniform avatar. Instead, participants reported reverting to the experience of using a phone-like device while they were interacting with the display, despite having to touch the robot to initiate actions in the virtual interface</w:t>
+      </w:r>
+      <w:r>
+        <w:t xml:space="preserve"> </w:t>
+      </w:r>
+      <w:r>
+        <w:t xml:space="preserve">(Peled 2019, 127)</w:t>
+      </w:r>
+      <w:r>
+        <w:t xml:space="preserve">. Back projection solutions such as those of</w:t>
+      </w:r>
+      <w:r>
+        <w:t xml:space="preserve"> </w:t>
+      </w:r>
+      <w:r>
+        <w:rPr>
+          <w:i/>
+        </w:rPr>
+        <w:t xml:space="preserve">Furhat Robotics</w:t>
+      </w:r>
+      <w:r>
+        <w:rPr>
+          <w:rStyle w:val="FootnoteReference"/>
+        </w:rPr>
+        <w:footnoteReference w:id="43"/>
+      </w:r>
+      <w:r>
+        <w:t xml:space="preserve"> </w:t>
+      </w:r>
+      <w:r>
+        <w:t xml:space="preserve">attempt to solve this incongruence by projecting 3d-mapped virtual information directly on the robot’s surface. While this may moderate the negative effects of the display, it does address entirely the dual ecologies problem of having two different spaces combined into one.</w:t>
+      </w:r>
+    </w:p>
+    <w:p>
+      <w:pPr>
+        <w:pStyle w:val="BodyText"/>
+      </w:pPr>
+      <w:r>
+        <w:t xml:space="preserve">An interference with the experience interacting with the avatar may negate the positive benefits of physical interaction such as non verbal cues and direct engagement, and disrupt the flow of attitude forming toward the out-group member. Therefore, the use of a display should be planned carefully for intergroup contact. Alternatively, the robot’s appearance could be designed with an emphasis on uniformity and consistency. Considerations for appearance are discussed in the following section.</w:t>
+      </w:r>
+    </w:p>
+    <w:p>
+      <w:pPr>
+        <w:pStyle w:val="Heading1"/>
+      </w:pPr>
+      <w:bookmarkStart w:id="44" w:name="telerobot-design-for-contact"/>
+      <w:r>
+        <w:t xml:space="preserve">5. Telerobot design for contact</w:t>
+      </w:r>
+      <w:bookmarkEnd w:id="44"/>
     </w:p>
     <w:p>
       <w:pPr>
         <w:pStyle w:val="Heading2"/>
       </w:pPr>
-      <w:bookmarkStart w:id="41" w:name="X866387ed202bbf688601437c12da906d6aed215"/>
+      <w:bookmarkStart w:id="45" w:name="an-extended-uncanny-valley"/>
+      <w:r>
+        <w:t xml:space="preserve">5.1 An extended uncanny valley</w:t>
+      </w:r>
+      <w:bookmarkEnd w:id="45"/>
+    </w:p>
+    <w:p>
+      <w:pPr>
+        <w:pStyle w:val="FirstParagraph"/>
+      </w:pPr>
+      <w:r>
+        <w:t xml:space="preserve">The affect of a robot’s design on a human’s attitude toward it has been studied extensively in literature, predominantly in studies of Human-Robot Interaction (HRI) and social robotics</w:t>
+      </w:r>
+      <w:r>
+        <w:t xml:space="preserve"> </w:t>
+      </w:r>
+      <w:r>
+        <w:t xml:space="preserve">(Hancock et al. 2011)</w:t>
+      </w:r>
+      <w:r>
+        <w:t xml:space="preserve">. A pivotal discussion revolves around the question of</w:t>
+      </w:r>
+      <w:r>
+        <w:t xml:space="preserve"> </w:t>
+      </w:r>
+      <w:r>
+        <w:rPr>
+          <w:i/>
+        </w:rPr>
+        <w:t xml:space="preserve">anthropomorphism</w:t>
+      </w:r>
+      <w:r>
+        <w:t xml:space="preserve">: the degree in which a robot’s appearance and behavior resembles that of a human. Current literature paints a picture that is manifold</w:t>
+      </w:r>
+      <w:r>
+        <w:t xml:space="preserve"> </w:t>
+      </w:r>
+      <w:r>
+        <w:t xml:space="preserve">(Fink 2012)</w:t>
+      </w:r>
+      <w:r>
+        <w:t xml:space="preserve">; while anthropomorphic features may increase a human’s empathy and acceptance of the robot, the effect is context-dependent, culture-dependent, and works only to some extent. In some cases, people have preferred pet-shaped over human-like robots, and in other cases a human shape generated a negative attitude toward the robot. One over-reaching theory on robot-human-likeness has been largely ratified in literature - Mori’s theory of the</w:t>
+      </w:r>
+      <w:r>
+        <w:t xml:space="preserve"> </w:t>
+      </w:r>
+      <w:r>
+        <w:rPr>
+          <w:i/>
+        </w:rPr>
+        <w:t xml:space="preserve">Uncanny valley</w:t>
+      </w:r>
+      <w:r>
+        <w:t xml:space="preserve"> </w:t>
+      </w:r>
+      <w:r>
+        <w:t xml:space="preserve">(Mori, MacDorman, and Kageki 2012)</w:t>
+      </w:r>
+      <w:r>
+        <w:t xml:space="preserve">. The theory suggest that a human’s affinity toward a robot grows as it displays more human-like features, but at some point falls into a valley of uncanniness when the robot is</w:t>
+      </w:r>
+      <w:r>
+        <w:t xml:space="preserve"> </w:t>
+      </w:r>
+      <w:r>
+        <w:rPr>
+          <w:i/>
+        </w:rPr>
+        <w:t xml:space="preserve">too human</w:t>
+      </w:r>
+      <w:r>
+        <w:t xml:space="preserve"> </w:t>
+      </w:r>
+      <w:r>
+        <w:t xml:space="preserve">yet noticeably</w:t>
+      </w:r>
+      <w:r>
+        <w:t xml:space="preserve"> </w:t>
+      </w:r>
+      <w:r>
+        <w:rPr>
+          <w:i/>
+        </w:rPr>
+        <w:t xml:space="preserve">inhuman</w:t>
+      </w:r>
+      <w:r>
+        <w:t xml:space="preserve">. The affinity rises back up only when theoretically no difference between the robot and a human can be discerned.</w:t>
+      </w:r>
+    </w:p>
+    <w:p>
+      <w:pPr>
+        <w:pStyle w:val="BodyText"/>
+      </w:pPr>
+      <w:r>
+        <w:t xml:space="preserve">The theories above assume that the robot in question is fully autonomous, with no human controller in the loop. The context of telepresence naturally adds another element of complexity to the matter at hand and research specific to this question is more scant. A review by Lee et al</w:t>
+      </w:r>
+      <w:r>
+        <w:t xml:space="preserve"> </w:t>
+      </w:r>
+      <w:r>
+        <w:t xml:space="preserve">(Lee et al. 2015)</w:t>
+      </w:r>
+      <w:r>
+        <w:t xml:space="preserve"> </w:t>
+      </w:r>
+      <w:r>
+        <w:t xml:space="preserve">set to find an optimal design for a telepresence robot, recommended a mid-point between human and nonhuman with a caricatured nature. While keeping the uncanny valley in mind, adding some human-like aspects is justified by common research of affinity to anthropomorphic features. The argument for using a nonhuman form was based on research by Groom et al</w:t>
+      </w:r>
+      <w:r>
+        <w:t xml:space="preserve"> </w:t>
+      </w:r>
+      <w:r>
+        <w:t xml:space="preserve">(Groom et al. 2009)</w:t>
+      </w:r>
+      <w:r>
+        <w:t xml:space="preserve">. The authors showed that robot operators have a greater sense of</w:t>
+      </w:r>
+      <w:r>
+        <w:t xml:space="preserve"> </w:t>
+      </w:r>
+      <w:r>
+        <w:rPr>
+          <w:i/>
+        </w:rPr>
+        <w:t xml:space="preserve">self extension</w:t>
+      </w:r>
+      <w:r>
+        <w:t xml:space="preserve"> </w:t>
+      </w:r>
+      <w:r>
+        <w:t xml:space="preserve">on their avatar when it is nonhuman. They explain this finding by the fact that a humanoid robot assumes its own identity, making it harder for the operators to project themselves on the robot. However, the study by Groom et al did not measure the effect of the non-humanoid form on the conversation from the side of the interlocutor, the person interacting with the robot. Research by Kuwamura et al</w:t>
+      </w:r>
+      <w:r>
+        <w:t xml:space="preserve"> </w:t>
+      </w:r>
+      <w:r>
+        <w:t xml:space="preserve">(Kuwamura et al. 2012)</w:t>
+      </w:r>
+      <w:r>
+        <w:t xml:space="preserve"> </w:t>
+      </w:r>
+      <w:r>
+        <w:t xml:space="preserve">found that the interlocutors experience a distortion of their partner’s personality when it is conveyed through a nonhuman. Compared to a humanoid telerobot, participants interacting with a stuffed-bear felt confused, and had difficulty imagining that they are talking to a human.</w:t>
+      </w:r>
+    </w:p>
+    <w:p>
+      <w:pPr>
+        <w:pStyle w:val="BodyText"/>
+      </w:pPr>
+      <w:r>
+        <w:t xml:space="preserve">Taking us back to the context of intergroup contact, the findings above have great significance. First, the uncanny, as it was originally described by Freud</w:t>
+      </w:r>
+      <w:r>
+        <w:t xml:space="preserve"> </w:t>
+      </w:r>
+      <w:r>
+        <w:t xml:space="preserve">(Freud 1919)</w:t>
+      </w:r>
+      <w:r>
+        <w:t xml:space="preserve">, invokes emotions as</w:t>
+      </w:r>
+      <w:r>
+        <w:t xml:space="preserve"> </w:t>
+      </w:r>
+      <w:r>
+        <w:rPr>
+          <w:i/>
+        </w:rPr>
+        <w:t xml:space="preserve">morbid anxiety</w:t>
+      </w:r>
+      <w:r>
+        <w:t xml:space="preserve">; anxiety being a known mediator for the outcome of contact</w:t>
+      </w:r>
+      <w:r>
+        <w:t xml:space="preserve"> </w:t>
+      </w:r>
+      <w:r>
+        <w:t xml:space="preserve">(Pettigrew and Tropp 2006, 767)</w:t>
+      </w:r>
+      <w:r>
+        <w:t xml:space="preserve">.</w:t>
+      </w:r>
+      <w:r>
+        <w:t xml:space="preserve"> </w:t>
+      </w:r>
+      <w:r>
+        <w:t xml:space="preserve">Furthermore, the findings in regards to self extension and personality distortion also hold a potential to mediate the result. Nevertheless, as discussed previously, it is not a given that an attitude formed toward the telerobot would naturally project onto the operator. We therefore suggest to extend the model of the uncanny to support telepresence by adding another dimension to the equation. As noted, the level of Avatar WSOD moderates the transference of affect from the avatar to the inhabiter. Adding another multiplier to the uncanny valley equation would then reflect the estimated positive effect of avatar WSOD (see fig. 4). Assuming a high avatar WSDO also implies that the problems of personality distortion presented by Kuwamara et al are mitigated. It should be noted, however, that even with WSOD in place, not all nonhuman forms may fit the context of intergroup contact, especially in the context of conflict. Some caricatured forms may undermine the statue of the participant or even invoke a sense of disrespect.</w:t>
+      </w:r>
+    </w:p>
+    <w:p>
+      <w:pPr>
+        <w:pStyle w:val="Heading2"/>
+      </w:pPr>
+      <w:bookmarkStart w:id="46" w:name="designing-with-group-salience-in-mind"/>
+      <w:r>
+        <w:t xml:space="preserve">5.2 Designing with group salience in mind</w:t>
+      </w:r>
+      <w:bookmarkEnd w:id="46"/>
+    </w:p>
+    <w:p>
+      <w:pPr>
+        <w:pStyle w:val="FirstParagraph"/>
+      </w:pPr>
+      <w:r>
+        <w:t xml:space="preserve">Naturally, the process toward forming a generalized opinion toward the out-group does not end at the interpersonal level. The most widely agreed-upon moderator for generalizing a positive attitude to the intergroup level is</w:t>
+      </w:r>
+      <w:r>
+        <w:t xml:space="preserve"> </w:t>
+      </w:r>
+      <w:r>
+        <w:rPr>
+          <w:i/>
+        </w:rPr>
+        <w:t xml:space="preserve">group salience</w:t>
+      </w:r>
+      <w:r>
+        <w:t xml:space="preserve">, the degree in which the participants’ group identity is salient during contact. Earlier research on contact found a bipolar, antagonistic correlation between group identity salience and interpersonal relationship</w:t>
+      </w:r>
+      <w:r>
+        <w:t xml:space="preserve"> </w:t>
+      </w:r>
+      <w:r>
+        <w:t xml:space="preserve">(Brown and Turner 1981)</w:t>
+      </w:r>
+      <w:r>
+        <w:t xml:space="preserve">: When the group identity is so present, it is harder for the participants to find their commonalities and create new bonds and friendships. Later research, however, suggests that there is now a sufficient evidence that group and interpersonal salience can remain high simultaneously</w:t>
+      </w:r>
+      <w:r>
+        <w:t xml:space="preserve"> </w:t>
+      </w:r>
+      <w:r>
+        <w:t xml:space="preserve">(Brown and Hewstone 2005)</w:t>
+      </w:r>
+      <w:r>
+        <w:t xml:space="preserve">. One approach,suggested by Pettigrew</w:t>
+      </w:r>
+      <w:r>
+        <w:t xml:space="preserve"> </w:t>
+      </w:r>
+      <w:r>
+        <w:t xml:space="preserve">(Pettigrew 1998)</w:t>
+      </w:r>
+      <w:r>
+        <w:t xml:space="preserve">, is to expose group identities gradually, starting with a low salience, allowing initial contact to form, and increasing it over time.</w:t>
+      </w:r>
+    </w:p>
+    <w:p>
+      <w:pPr>
+        <w:pStyle w:val="BodyText"/>
+      </w:pPr>
+      <w:r>
+        <w:t xml:space="preserve">Group identity can be transmitted through a variety of channels in telepresence, beginning with the design of the avatar itself and its surroundings, and proceeding into the content of the interaction. Although the physical medium is not as easily manipulated as a virtual environment</w:t>
+      </w:r>
+      <w:r>
+        <w:t xml:space="preserve"> </w:t>
+      </w:r>
+      <w:r>
+        <w:t xml:space="preserve">(Hasler and Amichai-Hamburger 2013)</w:t>
+      </w:r>
+      <w:r>
+        <w:t xml:space="preserve">, there is still room for creativity in the way group identity is revealed during contact. For example, an avatar may have a non-humanoid appearance, but still maintain group identity through group symbols, cues, language, and so forth. It may speak in an accent, wear typical accessories or flaunt national colors. The freedom to use material objects brings up new design possibilities that are not available in an online encounter. Group cues could be positioned in subtle ways, so that they are gradually revealed by the interlocutor. If the initial appearance and behavior of the robot is engaging enough, an interpersonal bond may be formed despite the presence of group-related cues.</w:t>
+      </w:r>
+    </w:p>
+    <w:p>
+      <w:pPr>
+        <w:pStyle w:val="CaptionedFigure"/>
+      </w:pPr>
+      <w:bookmarkStart w:id="48" w:name="fig:extended_uncanny"/>
+      <w:r>
+        <w:drawing>
+          <wp:inline>
+            <wp:extent cx="5334000" cy="4000500"/>
+            <wp:effectExtent b="0" l="0" r="0" t="0"/>
+            <wp:docPr descr="Figure 4: Extended uncanny valley model for intergroup contact" title="" id="1" name="Picture"/>
+            <a:graphic>
+              <a:graphicData uri="http://schemas.openxmlformats.org/drawingml/2006/picture">
+                <pic:pic>
+                  <pic:nvPicPr>
+                    <pic:cNvPr descr="generated/-678888714349934834.png" id="0" name="Picture"/>
+                    <pic:cNvPicPr>
+                      <a:picLocks noChangeArrowheads="1" noChangeAspect="1"/>
+                    </pic:cNvPicPr>
+                  </pic:nvPicPr>
+                  <pic:blipFill>
+                    <a:blip r:embed="rId47"/>
+                    <a:stretch>
+                      <a:fillRect/>
+                    </a:stretch>
+                  </pic:blipFill>
+                  <pic:spPr bwMode="auto">
+                    <a:xfrm>
+                      <a:off x="0" y="0"/>
+                      <a:ext cx="5334000" cy="4000500"/>
+                    </a:xfrm>
+                    <a:prstGeom prst="rect">
+                      <a:avLst/>
+                    </a:prstGeom>
+                    <a:noFill/>
+                    <a:ln w="9525">
+                      <a:noFill/>
+                      <a:headEnd/>
+                      <a:tailEnd/>
+                    </a:ln>
+                  </pic:spPr>
+                </pic:pic>
+              </a:graphicData>
+            </a:graphic>
+          </wp:inline>
+        </w:drawing>
+      </w:r>
+      <w:bookmarkEnd w:id="48"/>
+    </w:p>
+    <w:p>
+      <w:pPr>
+        <w:pStyle w:val="ImageCaption"/>
+      </w:pPr>
+      <w:r>
+        <w:t xml:space="preserve">Figure 4: Extended uncanny valley model for intergroup contact</w:t>
+      </w:r>
+    </w:p>
+    <w:p>
+      <w:pPr>
+        <w:pStyle w:val="BodyText"/>
+      </w:pPr>
+      <w:r>
+        <w:t xml:space="preserve">aad</w:t>
+      </w:r>
+    </w:p>
+    <w:p>
+      <w:pPr>
+        <w:pStyle w:val="BodyText"/>
+      </w:pPr>
+      <w:r>
+        <w:t xml:space="preserve">next step is group salience</w:t>
+      </w:r>
+    </w:p>
+    <w:p>
+      <w:pPr>
+        <w:pStyle w:val="Heading2"/>
+      </w:pPr>
+      <w:bookmarkStart w:id="49" w:name="an-extended-uncanny-valley-1"/>
+      <w:r>
+        <w:t xml:space="preserve">5.1 An extended uncanny valley</w:t>
+      </w:r>
+      <w:bookmarkEnd w:id="49"/>
+    </w:p>
+    <w:p>
+      <w:pPr>
+        <w:pStyle w:val="FirstParagraph"/>
+      </w:pPr>
+      <w:r>
+        <w:t xml:space="preserve">Robot’s Height</w:t>
+      </w:r>
+    </w:p>
+    <w:p>
+      <w:pPr>
+        <w:pStyle w:val="BodyText"/>
+      </w:pPr>
+      <w:r>
+        <w:t xml:space="preserve">Mention telenoid</w:t>
+      </w:r>
+    </w:p>
+    <w:p>
+      <w:pPr>
+        <w:pStyle w:val="BodyText"/>
+      </w:pPr>
+      <w:r>
+        <w:t xml:space="preserve">Uncanny -&gt; anxiety -&gt; negative attitude</w:t>
+      </w:r>
+    </w:p>
+    <w:p>
+      <w:pPr>
+        <w:pStyle w:val="BodyText"/>
+      </w:pPr>
+      <w:r>
+        <w:t xml:space="preserve">Using non-human embodied imagery for the the operator affects group identity and anxiety</w:t>
+      </w:r>
+      <w:r>
+        <w:t xml:space="preserve"> </w:t>
+      </w:r>
+      <w:r>
+        <w:t xml:space="preserve">(Kim 2011)</w:t>
+      </w:r>
+    </w:p>
+    <w:p>
+      <w:pPr>
+        <w:pStyle w:val="BodyText"/>
+      </w:pPr>
+      <w:r>
+        <w:t xml:space="preserve">A non-humanoid would have to work harder for emotional expression and empathy, if there are no human facial expressions, but using animalistic expressive movement or semi-anthropomorphic gestures is possible</w:t>
+      </w:r>
+    </w:p>
+    <w:p>
+      <w:pPr>
+        <w:pStyle w:val="Heading2"/>
+      </w:pPr>
+      <w:bookmarkStart w:id="50" w:name="X7e2c522b2bf68f942277b7c66224eaaff77a9c4"/>
+      <w:r>
+        <w:t xml:space="preserve">5.2 A combined approach: Group markers on a non-humanoid form</w:t>
+      </w:r>
+      <w:bookmarkEnd w:id="50"/>
+    </w:p>
+    <w:p>
+      <w:pPr>
+        <w:pStyle w:val="FirstParagraph"/>
+      </w:pPr>
+      <w:r>
+        <w:t xml:space="preserve">We are not limited to forms that exist in real life. It is possible to include various identifying markers on the non-humanoid avatar to increase group salience during contact. Markers such as:</w:t>
+      </w:r>
+    </w:p>
+    <w:p>
+      <w:pPr>
+        <w:numPr>
+          <w:ilvl w:val="0"/>
+          <w:numId w:val="1008"/>
+        </w:numPr>
+        <w:pStyle w:val="Compact"/>
+      </w:pPr>
+      <w:r>
+        <w:t xml:space="preserve">Group symbols</w:t>
+      </w:r>
+    </w:p>
+    <w:p>
+      <w:pPr>
+        <w:numPr>
+          <w:ilvl w:val="0"/>
+          <w:numId w:val="1008"/>
+        </w:numPr>
+        <w:pStyle w:val="Compact"/>
+      </w:pPr>
+      <w:r>
+        <w:t xml:space="preserve">Typical name/nickname</w:t>
+      </w:r>
+    </w:p>
+    <w:p>
+      <w:pPr>
+        <w:numPr>
+          <w:ilvl w:val="0"/>
+          <w:numId w:val="1008"/>
+        </w:numPr>
+        <w:pStyle w:val="Compact"/>
+      </w:pPr>
+      <w:r>
+        <w:t xml:space="preserve">Native language</w:t>
+      </w:r>
+    </w:p>
+    <w:p>
+      <w:pPr>
+        <w:numPr>
+          <w:ilvl w:val="0"/>
+          <w:numId w:val="1008"/>
+        </w:numPr>
+        <w:pStyle w:val="Compact"/>
+      </w:pPr>
+      <w:r>
+        <w:t xml:space="preserve">Other conversation content</w:t>
+      </w:r>
+    </w:p>
+    <w:p>
+      <w:pPr>
+        <w:pStyle w:val="Heading1"/>
+      </w:pPr>
+      <w:bookmarkStart w:id="51" w:name="embodied-interaction"/>
+      <w:r>
+        <w:t xml:space="preserve">6. Embodied interaction</w:t>
+      </w:r>
+      <w:bookmarkEnd w:id="51"/>
+    </w:p>
+    <w:p>
+      <w:pPr>
+        <w:pStyle w:val="Heading2"/>
+      </w:pPr>
+      <w:bookmarkStart w:id="52" w:name="X866387ed202bbf688601437c12da906d6aed215"/>
       <w:r>
         <w:t xml:space="preserve">4.2 Using the operator’s voice VS an artificial voice</w:t>
       </w:r>
-      <w:bookmarkEnd w:id="41"/>
+      <w:bookmarkEnd w:id="52"/>
     </w:p>
     <w:p>
       <w:pPr>
@@ -1793,30 +2361,208 @@
     </w:p>
     <w:p>
       <w:pPr>
+        <w:pStyle w:val="Heading2"/>
+      </w:pPr>
+      <w:bookmarkStart w:id="53" w:name="non-verbal-cues-in-tele-operation"/>
+      <w:r>
+        <w:t xml:space="preserve">6.1 Non-verbal cues in tele-operation</w:t>
+      </w:r>
+      <w:bookmarkEnd w:id="53"/>
+    </w:p>
+    <w:p>
+      <w:pPr>
+        <w:pStyle w:val="FirstParagraph"/>
+      </w:pPr>
+      <w:r>
+        <w:t xml:space="preserve">A robot can show non verbal cues such as: body</w:t>
+      </w:r>
+      <w:r>
+        <w:t xml:space="preserve"> </w:t>
+      </w:r>
+      <w:r>
+        <w:t xml:space="preserve">attitude, gaze, head nods, and facial expression (as the model allows it). They could smoothen the turn taking in the conversation and increase empathy.</w:t>
+      </w:r>
+    </w:p>
+    <w:p>
+      <w:pPr>
+        <w:pStyle w:val="BodyText"/>
+      </w:pPr>
+      <w:r>
+        <w:t xml:space="preserve">However, such tacit queues are not actively initiated by the operator and would require a certain autonomous algorithm to generate them. This depends on the interface being used and is liable for glitches, abstractions and loss of information.</w:t>
+      </w:r>
+    </w:p>
+    <w:p>
+      <w:pPr>
+        <w:pStyle w:val="BodyText"/>
+      </w:pPr>
+      <w:r>
+        <w:t xml:space="preserve">In asymmetrical form that involves a camera, gaze can be operated by controlling the camera and changing where the robot looks.</w:t>
+      </w:r>
+    </w:p>
+    <w:p>
+      <w:pPr>
+        <w:pStyle w:val="Heading2"/>
+      </w:pPr>
+      <w:bookmarkStart w:id="54" w:name="bodily-expressions"/>
+      <w:r>
+        <w:t xml:space="preserve">6.2 Bodily expressions</w:t>
+      </w:r>
+      <w:bookmarkEnd w:id="54"/>
+    </w:p>
+    <w:p>
+      <w:pPr>
+        <w:pStyle w:val="FirstParagraph"/>
+      </w:pPr>
+      <w:r>
+        <w:t xml:space="preserve">An operator could have the robot show bodily expressions. Depending on the operating interface, these could be actively initiated or captured by a gesture sensor. The active method is less prone to mistakes which could reduce anxiety.</w:t>
+      </w:r>
+    </w:p>
+    <w:p>
+      <w:pPr>
+        <w:pStyle w:val="BodyText"/>
+      </w:pPr>
+      <w:r>
+        <w:t xml:space="preserve">Active bodily expressions could be triggered for example by a simple click on an emoji, or using more sophisticated forms such as body tracking, or using the phone’s accelerometer.</w:t>
+      </w:r>
+    </w:p>
+    <w:p>
+      <w:pPr>
+        <w:pStyle w:val="Heading2"/>
+      </w:pPr>
+      <w:bookmarkStart w:id="55" w:name="interaction-with-the-robot"/>
+      <w:r>
+        <w:t xml:space="preserve">6.3 Interaction with the robot</w:t>
+      </w:r>
+      <w:bookmarkEnd w:id="55"/>
+    </w:p>
+    <w:p>
+      <w:pPr>
+        <w:pStyle w:val="FirstParagraph"/>
+      </w:pPr>
+      <w:r>
+        <w:t xml:space="preserve">A robot could have sensors that pick up the interaction of the partner</w:t>
+      </w:r>
+      <w:r>
+        <w:t xml:space="preserve"> </w:t>
+      </w:r>
+      <w:r>
+        <w:t xml:space="preserve">with the robot and sends it back to the operator. In the symmetric form this is the only type of interaction possible, but in asymmetric form it is possible to use a camera to capture interaction.</w:t>
+      </w:r>
+    </w:p>
+    <w:p>
+      <w:pPr>
         <w:pStyle w:val="Heading1"/>
       </w:pPr>
-      <w:bookmarkStart w:id="42" w:name="appearance-of-the-telepresence-robot"/>
-      <w:r>
-        <w:t xml:space="preserve">5. Appearance of the telepresence robot</w:t>
-      </w:r>
-      <w:bookmarkEnd w:id="42"/>
+      <w:bookmarkStart w:id="56" w:name="feedback-in-operation"/>
+      <w:r>
+        <w:t xml:space="preserve">6.4 Feedback in operation</w:t>
+      </w:r>
+      <w:bookmarkEnd w:id="56"/>
+    </w:p>
+    <w:p>
+      <w:pPr>
+        <w:pStyle w:val="FirstParagraph"/>
+      </w:pPr>
+      <w:r>
+        <w:t xml:space="preserve">When operating a robot it is helpful to get feedback on actions chosen. It increases the smoothness of operation and reduces anxiety of appearing wrong.</w:t>
+      </w:r>
+    </w:p>
+    <w:p>
+      <w:pPr>
+        <w:pStyle w:val="BodyText"/>
+      </w:pPr>
+      <w:r>
+        <w:t xml:space="preserve">In asymmetric form the operation can have visual feedback. It is possible to use mirrors, or a camera set in space (or on another robot if they are in group). Can use haptic feedback if possible.</w:t>
+      </w:r>
+    </w:p>
+    <w:p>
+      <w:pPr>
+        <w:pStyle w:val="BodyText"/>
+      </w:pPr>
+      <w:r>
+        <w:t xml:space="preserve">In symmetric form there is no feedback, but there is also no real sensation of operating a robot as it is completely transparent.</w:t>
+      </w:r>
+    </w:p>
+    <w:p>
+      <w:pPr>
+        <w:pStyle w:val="Heading1"/>
+      </w:pPr>
+      <w:bookmarkStart w:id="57" w:name="materiality-and-movement"/>
+      <w:r>
+        <w:t xml:space="preserve">7. Materiality and movement</w:t>
+      </w:r>
+      <w:bookmarkEnd w:id="57"/>
+    </w:p>
+    <w:p>
+      <w:pPr>
+        <w:pStyle w:val="FirstParagraph"/>
+      </w:pPr>
+      <w:r>
+        <w:t xml:space="preserve">Have great effect on expression, anxiety, empathy. We suggest the use of soft robotics for telepresence.</w:t>
+      </w:r>
+    </w:p>
+    <w:p>
+      <w:pPr>
+        <w:pStyle w:val="Heading1"/>
+      </w:pPr>
+      <w:bookmarkStart w:id="58" w:name="interaction-scenarios"/>
+      <w:r>
+        <w:t xml:space="preserve">8. Interaction scenarios</w:t>
+      </w:r>
+      <w:bookmarkEnd w:id="58"/>
     </w:p>
     <w:p>
       <w:pPr>
         <w:pStyle w:val="Heading2"/>
       </w:pPr>
-      <w:bookmarkStart w:id="43" w:name="humanoid-vs-non-humanoid"/>
-      <w:r>
-        <w:t xml:space="preserve">5.1 Humanoid vs non-humanoid</w:t>
-      </w:r>
-      <w:bookmarkEnd w:id="43"/>
+      <w:bookmarkStart w:id="59" w:name="public-space-intervention"/>
+      <w:r>
+        <w:t xml:space="preserve">8.1 Public space intervention</w:t>
+      </w:r>
+      <w:bookmarkEnd w:id="59"/>
     </w:p>
     <w:p>
       <w:pPr>
         <w:pStyle w:val="FirstParagraph"/>
       </w:pPr>
       <w:r>
-        <w:t xml:space="preserve">Using a humanoid telerobot could increase the connection between the participant and the telerobot and could help in increasing group salience.</w:t>
+        <w:t xml:space="preserve">The operator can</w:t>
+      </w:r>
+      <w:r>
+        <w:t xml:space="preserve"> </w:t>
+      </w:r>
+      <w:r>
+        <w:t xml:space="preserve">‘</w:t>
+      </w:r>
+      <w:r>
+        <w:t xml:space="preserve">intervene</w:t>
+      </w:r>
+      <w:r>
+        <w:t xml:space="preserve">’</w:t>
+      </w:r>
+      <w:r>
+        <w:t xml:space="preserve"> </w:t>
+      </w:r>
+      <w:r>
+        <w:t xml:space="preserve">in a public space and confront passersby. In the asymmetric form would require an interface to</w:t>
+      </w:r>
+      <w:r>
+        <w:t xml:space="preserve"> </w:t>
+      </w:r>
+      <w:r>
+        <w:t xml:space="preserve">‘</w:t>
+      </w:r>
+      <w:r>
+        <w:t xml:space="preserve">call</w:t>
+      </w:r>
+      <w:r>
+        <w:t xml:space="preserve">’</w:t>
+      </w:r>
+      <w:r>
+        <w:t xml:space="preserve"> </w:t>
+      </w:r>
+      <w:r>
+        <w:t xml:space="preserve">a stranger, such as playing a sound or performing a gesture. In the symmetric form it would be a station that can be occupied by a participant, and when to participants are sitting they would start interaction.</w:t>
       </w:r>
     </w:p>
     <w:p>
@@ -1824,7 +2570,25 @@
         <w:pStyle w:val="BodyText"/>
       </w:pPr>
       <w:r>
-        <w:t xml:space="preserve">It could however evoke the uncanny effect.</w:t>
+        <w:t xml:space="preserve">Without interrupting the perception of avatar, the robot or the interface design could contain cues that encourage talk about the conflict and promote self-disclosure. It is also possible to place instructions for a cooperative action near the site of the robot, which would require participants to</w:t>
+      </w:r>
+      <w:r>
+        <w:t xml:space="preserve"> </w:t>
+      </w:r>
+      <w:r>
+        <w:t xml:space="preserve">‘</w:t>
+      </w:r>
+      <w:r>
+        <w:t xml:space="preserve">play</w:t>
+      </w:r>
+      <w:r>
+        <w:t xml:space="preserve">’</w:t>
+      </w:r>
+      <w:r>
+        <w:t xml:space="preserve"> </w:t>
+      </w:r>
+      <w:r>
+        <w:t xml:space="preserve">some scenario together, in which conflict-related content could be inserted.</w:t>
       </w:r>
     </w:p>
     <w:p>
@@ -1832,419 +2596,95 @@
         <w:pStyle w:val="BodyText"/>
       </w:pPr>
       <w:r>
-        <w:t xml:space="preserve">Using non-human embodied imagery for the the operator affects group identity and anxiety</w:t>
-      </w:r>
-      <w:r>
-        <w:t xml:space="preserve"> </w:t>
-      </w:r>
-      <w:r>
-        <w:t xml:space="preserve">(Kim 2011)</w:t>
-      </w:r>
-    </w:p>
-    <w:p>
-      <w:pPr>
-        <w:pStyle w:val="BodyText"/>
-      </w:pPr>
-      <w:r>
-        <w:t xml:space="preserve">A non-humanoid would have to work harder for emotional expression and empathy, if there are no human facial expressions, but using animalistic expressive movement or semi-anthropomorphic gestures is possible</w:t>
+        <w:t xml:space="preserve">The use of a display for showing relevant content is also possible, but could evoke disbelief in the avatar</w:t>
       </w:r>
     </w:p>
     <w:p>
       <w:pPr>
         <w:pStyle w:val="Heading2"/>
       </w:pPr>
-      <w:bookmarkStart w:id="44" w:name="X7e2c522b2bf68f942277b7c66224eaaff77a9c4"/>
-      <w:r>
-        <w:t xml:space="preserve">5.2 A combined approach: Group markers on a non-humanoid form</w:t>
-      </w:r>
-      <w:bookmarkEnd w:id="44"/>
+      <w:bookmarkStart w:id="60" w:name="privatestructured-communication"/>
+      <w:r>
+        <w:t xml:space="preserve">8.3 Private/structured communication</w:t>
+      </w:r>
+      <w:bookmarkEnd w:id="60"/>
     </w:p>
     <w:p>
       <w:pPr>
         <w:pStyle w:val="FirstParagraph"/>
       </w:pPr>
       <w:r>
-        <w:t xml:space="preserve">We are not limited to forms that exist in real life. It is possible to include various identifying markers on the non-humanoid avatar to increase group salience during contact. Markers such as:</w:t>
-      </w:r>
-    </w:p>
-    <w:p>
-      <w:pPr>
-        <w:pStyle w:val="Compact"/>
-        <w:numPr>
-          <w:numId w:val="1008"/>
-          <w:ilvl w:val="0"/>
-        </w:numPr>
-      </w:pPr>
-      <w:r>
-        <w:t xml:space="preserve">Group symbols</w:t>
-      </w:r>
-    </w:p>
-    <w:p>
-      <w:pPr>
-        <w:pStyle w:val="Compact"/>
-        <w:numPr>
-          <w:numId w:val="1008"/>
-          <w:ilvl w:val="0"/>
-        </w:numPr>
-      </w:pPr>
-      <w:r>
-        <w:t xml:space="preserve">Typical name/nickname</w:t>
-      </w:r>
-    </w:p>
-    <w:p>
-      <w:pPr>
-        <w:pStyle w:val="Compact"/>
-        <w:numPr>
-          <w:numId w:val="1008"/>
-          <w:ilvl w:val="0"/>
-        </w:numPr>
-      </w:pPr>
-      <w:r>
-        <w:t xml:space="preserve">Native language</w:t>
-      </w:r>
-    </w:p>
-    <w:p>
-      <w:pPr>
-        <w:pStyle w:val="Compact"/>
-        <w:numPr>
-          <w:numId w:val="1008"/>
-          <w:ilvl w:val="0"/>
-        </w:numPr>
-      </w:pPr>
-      <w:r>
-        <w:t xml:space="preserve">Other conversation content</w:t>
+        <w:t xml:space="preserve">In an organized contact, that is suitable both for the symmetric and asymmetric forms, the moderators can direct the conversation.</w:t>
       </w:r>
     </w:p>
     <w:p>
       <w:pPr>
         <w:pStyle w:val="Heading1"/>
       </w:pPr>
-      <w:bookmarkStart w:id="45" w:name="embodied-interaction"/>
-      <w:r>
-        <w:t xml:space="preserve">6. Embodied interaction</w:t>
-      </w:r>
-      <w:bookmarkEnd w:id="45"/>
+      <w:bookmarkStart w:id="61" w:name="real-world-conflict-considerations"/>
+      <w:r>
+        <w:t xml:space="preserve">9. Real-world conflict considerations</w:t>
+      </w:r>
+      <w:bookmarkEnd w:id="61"/>
     </w:p>
     <w:p>
       <w:pPr>
         <w:pStyle w:val="Heading2"/>
       </w:pPr>
-      <w:bookmarkStart w:id="46" w:name="non-verbal-cues-in-tele-operation"/>
-      <w:r>
-        <w:t xml:space="preserve">6.1 Non-verbal cues in tele-operation</w:t>
-      </w:r>
-      <w:bookmarkEnd w:id="46"/>
+      <w:bookmarkStart w:id="62" w:name="empowerment-via-education-in-robotics"/>
+      <w:r>
+        <w:t xml:space="preserve">9.1 Empowerment via education in robotics</w:t>
+      </w:r>
+      <w:bookmarkEnd w:id="62"/>
     </w:p>
     <w:p>
       <w:pPr>
         <w:pStyle w:val="FirstParagraph"/>
       </w:pPr>
       <w:r>
-        <w:t xml:space="preserve">A robot can show non verbal cues such as: body</w:t>
-      </w:r>
-      <w:r>
-        <w:t xml:space="preserve"> </w:t>
-      </w:r>
-      <w:r>
-        <w:t xml:space="preserve">attitude, gaze, head nods, and facial expression (as the model allows it). They could smoothen the turn taking in the conversation and increase empathy.</w:t>
-      </w:r>
-    </w:p>
-    <w:p>
-      <w:pPr>
-        <w:pStyle w:val="BodyText"/>
-      </w:pPr>
-      <w:r>
-        <w:t xml:space="preserve">However, such tacit queues are not actively initiated by the operator and would require a certain autonomous algorithm to generate them. This depends on the interface being used and is liable for glitches, abstractions and loss of information.</w:t>
-      </w:r>
-    </w:p>
-    <w:p>
-      <w:pPr>
-        <w:pStyle w:val="BodyText"/>
-      </w:pPr>
-      <w:r>
-        <w:t xml:space="preserve">In asymmetrical form that involves a camera, gaze can be operated by controlling the camera and changing where the robot looks.</w:t>
+        <w:t xml:space="preserve">Art therapy, theater of the oppressed.</w:t>
       </w:r>
     </w:p>
     <w:p>
       <w:pPr>
         <w:pStyle w:val="Heading2"/>
       </w:pPr>
-      <w:bookmarkStart w:id="47" w:name="bodily-expressions"/>
-      <w:r>
-        <w:t xml:space="preserve">6.2 Bodily expressions</w:t>
-      </w:r>
-      <w:bookmarkEnd w:id="47"/>
+      <w:bookmarkStart w:id="63" w:name="legal-and-ethical-considerations"/>
+      <w:r>
+        <w:t xml:space="preserve">9.2 Legal and ethical considerations</w:t>
+      </w:r>
+      <w:bookmarkEnd w:id="63"/>
     </w:p>
     <w:p>
       <w:pPr>
         <w:pStyle w:val="FirstParagraph"/>
       </w:pPr>
       <w:r>
-        <w:t xml:space="preserve">An operator could have the robot show bodily expressions. Depending on the operating interface, these could be actively initiated or captured by a gesture sensor. The active method is less prone to mistakes which could reduce anxiety.</w:t>
-      </w:r>
-    </w:p>
-    <w:p>
-      <w:pPr>
-        <w:pStyle w:val="BodyText"/>
-      </w:pPr>
-      <w:r>
-        <w:t xml:space="preserve">Active bodily expressions could be triggered for example by a simple click on an emoji, or using more sophisticated forms such as body tracking, or using the phone’s accelerometer.</w:t>
+        <w:t xml:space="preserve">Border crossing, normalization, social pressure.</w:t>
       </w:r>
     </w:p>
     <w:p>
       <w:pPr>
         <w:pStyle w:val="Heading2"/>
       </w:pPr>
-      <w:bookmarkStart w:id="48" w:name="interaction-with-the-robot"/>
-      <w:r>
-        <w:t xml:space="preserve">6.3 Interaction with the robot</w:t>
-      </w:r>
-      <w:bookmarkEnd w:id="48"/>
-    </w:p>
-    <w:p>
-      <w:pPr>
-        <w:pStyle w:val="FirstParagraph"/>
-      </w:pPr>
-      <w:r>
-        <w:t xml:space="preserve">A robot could have sensors that pick up the interaction of the partner with the robot and sends it back to the operator. In the symmetric form this is the only type of interaction possible, but in asymmetric form it is possible to use a camera to capture interaction.</w:t>
-      </w:r>
+      <w:bookmarkStart w:id="64" w:name="israel-palestine-test-case"/>
+      <w:r>
+        <w:t xml:space="preserve">9.3 Israel-Palestine test case</w:t>
+      </w:r>
+      <w:bookmarkEnd w:id="64"/>
     </w:p>
     <w:p>
       <w:pPr>
         <w:pStyle w:val="Heading1"/>
       </w:pPr>
-      <w:bookmarkStart w:id="49" w:name="feedback-in-operation"/>
-      <w:r>
-        <w:t xml:space="preserve">6.4 Feedback in operation</w:t>
-      </w:r>
-      <w:bookmarkEnd w:id="49"/>
-    </w:p>
-    <w:p>
-      <w:pPr>
-        <w:pStyle w:val="FirstParagraph"/>
-      </w:pPr>
-      <w:r>
-        <w:t xml:space="preserve">When operating a robot it is helpful to get feedback on actions chosen. It increases the smoothness of operation and reduces anxiety of appearing wrong.</w:t>
-      </w:r>
-    </w:p>
-    <w:p>
-      <w:pPr>
-        <w:pStyle w:val="BodyText"/>
-      </w:pPr>
-      <w:r>
-        <w:t xml:space="preserve">In asymmetric form the operation can have visual feedback. It is possible to use mirrors, or a camera set in space (or on another robot if they are in group). Can use haptic feedback if possible.</w:t>
-      </w:r>
-    </w:p>
-    <w:p>
-      <w:pPr>
-        <w:pStyle w:val="BodyText"/>
-      </w:pPr>
-      <w:r>
-        <w:t xml:space="preserve">In symmetric form there is no feedback, but there is also no real sensation of operating a robot as it is completely transparent.</w:t>
-      </w:r>
-    </w:p>
-    <w:p>
-      <w:pPr>
-        <w:pStyle w:val="Heading1"/>
-      </w:pPr>
-      <w:bookmarkStart w:id="50" w:name="materiality-and-movement"/>
-      <w:r>
-        <w:t xml:space="preserve">7. Materiality and movement</w:t>
-      </w:r>
-      <w:bookmarkEnd w:id="50"/>
-    </w:p>
-    <w:p>
-      <w:pPr>
-        <w:pStyle w:val="FirstParagraph"/>
-      </w:pPr>
-      <w:r>
-        <w:t xml:space="preserve">Have great effect on expression, anxiety, empathy. We suggest the use of soft robotics for telepresence.</w:t>
-      </w:r>
-    </w:p>
-    <w:p>
-      <w:pPr>
-        <w:pStyle w:val="Heading1"/>
-      </w:pPr>
-      <w:bookmarkStart w:id="51" w:name="interaction-scenarios"/>
-      <w:r>
-        <w:t xml:space="preserve">8. Interaction scenarios</w:t>
-      </w:r>
-      <w:bookmarkEnd w:id="51"/>
-    </w:p>
-    <w:p>
-      <w:pPr>
-        <w:pStyle w:val="Heading2"/>
-      </w:pPr>
-      <w:bookmarkStart w:id="52" w:name="public-space-intervention"/>
-      <w:r>
-        <w:t xml:space="preserve">8.1 Public space intervention</w:t>
-      </w:r>
-      <w:bookmarkEnd w:id="52"/>
-    </w:p>
-    <w:p>
-      <w:pPr>
-        <w:pStyle w:val="FirstParagraph"/>
-      </w:pPr>
-      <w:r>
-        <w:t xml:space="preserve">The operator can</w:t>
-      </w:r>
-      <w:r>
-        <w:t xml:space="preserve"> </w:t>
-      </w:r>
-      <w:r>
-        <w:t xml:space="preserve">‘</w:t>
-      </w:r>
-      <w:r>
-        <w:t xml:space="preserve">intervene</w:t>
-      </w:r>
-      <w:r>
-        <w:t xml:space="preserve">’</w:t>
-      </w:r>
-      <w:r>
-        <w:t xml:space="preserve"> </w:t>
-      </w:r>
-      <w:r>
-        <w:t xml:space="preserve">in a public space and confront passersby. In the asymmetric form would require an interface to</w:t>
-      </w:r>
-      <w:r>
-        <w:t xml:space="preserve"> </w:t>
-      </w:r>
-      <w:r>
-        <w:t xml:space="preserve">‘</w:t>
-      </w:r>
-      <w:r>
-        <w:t xml:space="preserve">call</w:t>
-      </w:r>
-      <w:r>
-        <w:t xml:space="preserve">’</w:t>
-      </w:r>
-      <w:r>
-        <w:t xml:space="preserve"> </w:t>
-      </w:r>
-      <w:r>
-        <w:t xml:space="preserve">a stranger, such as playing a sound or performing a gesture. In the symmetric form it would be a station that can be occupied by a participant, and when to participants are sitting they would start interaction.</w:t>
-      </w:r>
-    </w:p>
-    <w:p>
-      <w:pPr>
-        <w:pStyle w:val="BodyText"/>
-      </w:pPr>
-      <w:r>
-        <w:t xml:space="preserve">Without interrupting the perception of avatar, the robot or the interface design could contain cues that encourage talk about the conflict and promote self-disclosure. It is also possible to place instructions for a cooperative action near the site of the robot, which would require participants to</w:t>
-      </w:r>
-      <w:r>
-        <w:t xml:space="preserve"> </w:t>
-      </w:r>
-      <w:r>
-        <w:t xml:space="preserve">‘</w:t>
-      </w:r>
-      <w:r>
-        <w:t xml:space="preserve">play</w:t>
-      </w:r>
-      <w:r>
-        <w:t xml:space="preserve">’</w:t>
-      </w:r>
-      <w:r>
-        <w:t xml:space="preserve"> </w:t>
-      </w:r>
-      <w:r>
-        <w:t xml:space="preserve">some scenario together, in which conflict-related content could be inserted.</w:t>
-      </w:r>
-    </w:p>
-    <w:p>
-      <w:pPr>
-        <w:pStyle w:val="BodyText"/>
-      </w:pPr>
-      <w:r>
-        <w:t xml:space="preserve">The use of a display for showing relevant content is also possible, but could evoke disbelief in the avatar</w:t>
-      </w:r>
-    </w:p>
-    <w:p>
-      <w:pPr>
-        <w:pStyle w:val="Heading2"/>
-      </w:pPr>
-      <w:bookmarkStart w:id="53" w:name="privatestructured-communication"/>
-      <w:r>
-        <w:t xml:space="preserve">8.3 Private/structured communication</w:t>
-      </w:r>
-      <w:bookmarkEnd w:id="53"/>
-    </w:p>
-    <w:p>
-      <w:pPr>
-        <w:pStyle w:val="FirstParagraph"/>
-      </w:pPr>
-      <w:r>
-        <w:t xml:space="preserve">In an organized contact, that is suitable both for the symmetric and asymmetric forms, the moderators can direct the conversation.</w:t>
-      </w:r>
-    </w:p>
-    <w:p>
-      <w:pPr>
-        <w:pStyle w:val="Heading1"/>
-      </w:pPr>
-      <w:bookmarkStart w:id="54" w:name="real-world-conflict-considerations"/>
-      <w:r>
-        <w:t xml:space="preserve">9. Real-world conflict considerations</w:t>
-      </w:r>
-      <w:bookmarkEnd w:id="54"/>
-    </w:p>
-    <w:p>
-      <w:pPr>
-        <w:pStyle w:val="Heading2"/>
-      </w:pPr>
-      <w:bookmarkStart w:id="55" w:name="empowerment-via-education-in-robotics"/>
-      <w:r>
-        <w:t xml:space="preserve">9.1 Empowerment via education in robotics</w:t>
-      </w:r>
-      <w:bookmarkEnd w:id="55"/>
-    </w:p>
-    <w:p>
-      <w:pPr>
-        <w:pStyle w:val="FirstParagraph"/>
-      </w:pPr>
-      <w:r>
-        <w:t xml:space="preserve">Art therapy, theater of the oppressed.</w:t>
-      </w:r>
-    </w:p>
-    <w:p>
-      <w:pPr>
-        <w:pStyle w:val="Heading2"/>
-      </w:pPr>
-      <w:bookmarkStart w:id="56" w:name="legal-and-ethical-considerations"/>
-      <w:r>
-        <w:t xml:space="preserve">9.2 Legal and ethical considerations</w:t>
-      </w:r>
-      <w:bookmarkEnd w:id="56"/>
-    </w:p>
-    <w:p>
-      <w:pPr>
-        <w:pStyle w:val="FirstParagraph"/>
-      </w:pPr>
-      <w:r>
-        <w:t xml:space="preserve">Border crossing, normalization, social pressure.</w:t>
-      </w:r>
-    </w:p>
-    <w:p>
-      <w:pPr>
-        <w:pStyle w:val="Heading2"/>
-      </w:pPr>
-      <w:bookmarkStart w:id="57" w:name="israel-palestine-test-case"/>
-      <w:r>
-        <w:t xml:space="preserve">9.3 Israel-Palestine test case</w:t>
-      </w:r>
-      <w:bookmarkEnd w:id="57"/>
-    </w:p>
-    <w:p>
-      <w:pPr>
-        <w:pStyle w:val="Heading1"/>
-      </w:pPr>
-      <w:bookmarkStart w:id="58" w:name="references"/>
+      <w:bookmarkStart w:id="65" w:name="references"/>
       <w:r>
         <w:t xml:space="preserve">References</w:t>
       </w:r>
-      <w:bookmarkEnd w:id="58"/>
-    </w:p>
-    <w:bookmarkStart w:id="102" w:name="refs"/>
-    <w:bookmarkStart w:id="60" w:name="ref-banksAvatarsAreSometimes2016"/>
+      <w:bookmarkEnd w:id="65"/>
+    </w:p>
+    <w:bookmarkStart w:id="128" w:name="refs"/>
+    <w:bookmarkStart w:id="67" w:name="ref-banksAvatarsAreSometimes2016"/>
     <w:p>
       <w:pPr>
         <w:pStyle w:val="Bibliography"/>
@@ -2270,7 +2710,7 @@
       <w:r>
         <w:t xml:space="preserve"> </w:t>
       </w:r>
-      <w:hyperlink r:id="rId59">
+      <w:hyperlink r:id="rId66">
         <w:r>
           <w:rPr>
             <w:rStyle w:val="Hyperlink"/>
@@ -2282,8 +2722,8 @@
         <w:t xml:space="preserve">.</w:t>
       </w:r>
     </w:p>
-    <w:bookmarkEnd w:id="60"/>
-    <w:bookmarkStart w:id="61" w:name="X46075e438ec1cb6c799478ae3195d9e3a847d38"/>
+    <w:bookmarkEnd w:id="67"/>
+    <w:bookmarkStart w:id="68" w:name="X46075e438ec1cb6c799478ae3195d9e3a847d38"/>
     <w:p>
       <w:pPr>
         <w:pStyle w:val="Bibliography"/>
@@ -2304,8 +2744,8 @@
         <w:t xml:space="preserve">, edited by Ken Goldberg, Hubert Dreyfus, Alvin Goldman, Oliver Grau, Marina Gr&amp;#382;ini&amp;#263; Blake Hannaford, Michael Idinopulos, Martin Jay, Eduardo Kac, and Machiko Kusahara, 90–107. MIT Press.</w:t>
       </w:r>
     </w:p>
-    <w:bookmarkEnd w:id="61"/>
-    <w:bookmarkStart w:id="62" w:name="ref-brownIntegrativeTheoryIntergroup2005"/>
+    <w:bookmarkEnd w:id="68"/>
+    <w:bookmarkStart w:id="69" w:name="ref-brownIntegrativeTheoryIntergroup2005"/>
     <w:p>
       <w:pPr>
         <w:pStyle w:val="Bibliography"/>
@@ -2329,13 +2769,71 @@
         <w:t xml:space="preserve">37 (37): 255–343.</w:t>
       </w:r>
     </w:p>
-    <w:bookmarkEnd w:id="62"/>
-    <w:bookmarkStart w:id="63" w:name="ref-clarksonBattleBotsOfficialGuide2002"/>
+    <w:bookmarkEnd w:id="69"/>
+    <w:bookmarkStart w:id="70" w:name="X2caf48f61337bc9994d885db5d2dbb3aecb6847"/>
     <w:p>
       <w:pPr>
         <w:pStyle w:val="Bibliography"/>
       </w:pPr>
       <w:r>
+        <w:t xml:space="preserve">Brown, Rupert J., and John C. Turner. 1981. “Interpersonal and Intergroup Behaviour.”</w:t>
+      </w:r>
+      <w:r>
+        <w:t xml:space="preserve"> </w:t>
+      </w:r>
+      <w:r>
+        <w:rPr>
+          <w:i/>
+        </w:rPr>
+        <w:t xml:space="preserve">Intergroup Behavior</w:t>
+      </w:r>
+      <w:r>
+        <w:t xml:space="preserve">, 33–65.</w:t>
+      </w:r>
+    </w:p>
+    <w:bookmarkEnd w:id="70"/>
+    <w:bookmarkStart w:id="72" w:name="ref-choiCanYouFeel2016"/>
+    <w:p>
+      <w:pPr>
+        <w:pStyle w:val="Bibliography"/>
+      </w:pPr>
+      <w:r>
+        <w:t xml:space="preserve">Choi, Jung Ju, and Sonya S. Kwak. 2016. “Can You Feel Me?: How Embodiment Levels of Telepresence Systems Affect Presence.” In</w:t>
+      </w:r>
+      <w:r>
+        <w:t xml:space="preserve"> </w:t>
+      </w:r>
+      <w:r>
+        <w:rPr>
+          <w:i/>
+        </w:rPr>
+        <w:t xml:space="preserve">2016 25th IEEE International Symposium on Robot and Human Interactive Communication (RO-MAN)</w:t>
+      </w:r>
+      <w:r>
+        <w:t xml:space="preserve">, 606–11. New York, NY, USA: IEEE.</w:t>
+      </w:r>
+      <w:r>
+        <w:t xml:space="preserve"> </w:t>
+      </w:r>
+      <w:hyperlink r:id="rId71">
+        <w:r>
+          <w:rPr>
+            <w:rStyle w:val="Hyperlink"/>
+          </w:rPr>
+          <w:t xml:space="preserve">https://doi.org/10.1109/ROMAN.2016.7745180</w:t>
+        </w:r>
+      </w:hyperlink>
+      <w:r>
+        <w:t xml:space="preserve">.</w:t>
+      </w:r>
+    </w:p>
+    <w:bookmarkEnd w:id="72"/>
+    <w:bookmarkStart w:id="73" w:name="ref-clarksonBattleBotsOfficialGuide2002"/>
+    <w:p>
+      <w:pPr>
+        <w:pStyle w:val="Bibliography"/>
+      </w:pPr>
+      <w:r>
         <w:t xml:space="preserve">Clarkson, Mark, and Bill Foreword By-Dwyer. 2002.</w:t>
       </w:r>
       <w:r>
@@ -2351,8 +2849,8 @@
         <w:t xml:space="preserve">. McGraw-Hill, Inc.</w:t>
       </w:r>
     </w:p>
-    <w:bookmarkEnd w:id="63"/>
-    <w:bookmarkStart w:id="64" w:name="ref-deweyExperienceEducation1986"/>
+    <w:bookmarkEnd w:id="73"/>
+    <w:bookmarkStart w:id="74" w:name="ref-deweyExperienceEducation1986"/>
     <w:p>
       <w:pPr>
         <w:pStyle w:val="Bibliography"/>
@@ -2373,13 +2871,60 @@
         <w:t xml:space="preserve">, 50:241–52. Taylor &amp; Francis.</w:t>
       </w:r>
     </w:p>
-    <w:bookmarkEnd w:id="64"/>
-    <w:bookmarkStart w:id="65" w:name="X64ae1b6af14200d53d93530f27419575ea79202"/>
+    <w:bookmarkEnd w:id="74"/>
+    <w:bookmarkStart w:id="75" w:name="X45547dbc6c0bf3368378bc83da2c1c7893dae16"/>
     <w:p>
       <w:pPr>
         <w:pStyle w:val="Bibliography"/>
       </w:pPr>
       <w:r>
+        <w:t xml:space="preserve">Fink, Julia. 2012. “Anthropomorphism and Human Likeness in the Design of Robots and Human-Robot Interaction.” In</w:t>
+      </w:r>
+      <w:r>
+        <w:t xml:space="preserve"> </w:t>
+      </w:r>
+      <w:r>
+        <w:rPr>
+          <w:i/>
+        </w:rPr>
+        <w:t xml:space="preserve">International Conference on Social Robotics</w:t>
+      </w:r>
+      <w:r>
+        <w:t xml:space="preserve">, 199–208. Springer.</w:t>
+      </w:r>
+    </w:p>
+    <w:bookmarkEnd w:id="75"/>
+    <w:bookmarkStart w:id="76" w:name="ref-freudUncanny1919"/>
+    <w:p>
+      <w:pPr>
+        <w:pStyle w:val="Bibliography"/>
+      </w:pPr>
+      <w:r>
+        <w:t xml:space="preserve">Freud, Sigmund. 1919. “The Uncanny.”</w:t>
+      </w:r>
+      <w:r>
+        <w:t xml:space="preserve"> </w:t>
+      </w:r>
+      <w:r>
+        <w:rPr>
+          <w:i/>
+        </w:rPr>
+        <w:t xml:space="preserve">Imago</w:t>
+      </w:r>
+      <w:r>
+        <w:t xml:space="preserve"> </w:t>
+      </w:r>
+      <w:r>
+        <w:t xml:space="preserve">1: 1–21.</w:t>
+      </w:r>
+    </w:p>
+    <w:bookmarkEnd w:id="76"/>
+    <w:bookmarkStart w:id="77" w:name="X64ae1b6af14200d53d93530f27419575ea79202"/>
+    <w:p>
+      <w:pPr>
+        <w:pStyle w:val="Bibliography"/>
+      </w:pPr>
+      <w:r>
         <w:t xml:space="preserve">Gallagher, S. 2000. “Philosophical Conceptions of the Self: Implications for Cognitive Science.”</w:t>
       </w:r>
       <w:r>
@@ -2398,8 +2943,8 @@
         <w:t xml:space="preserve">4 (1): 14–21.</w:t>
       </w:r>
     </w:p>
-    <w:bookmarkEnd w:id="65"/>
-    <w:bookmarkStart w:id="66" w:name="ref-gallagherHowBodyShapes2006"/>
+    <w:bookmarkEnd w:id="77"/>
+    <w:bookmarkStart w:id="78" w:name="ref-gallagherHowBodyShapes2006"/>
     <w:p>
       <w:pPr>
         <w:pStyle w:val="Bibliography"/>
@@ -2420,13 +2965,88 @@
         <w:t xml:space="preserve">. Clarendon Press.</w:t>
       </w:r>
     </w:p>
-    <w:bookmarkEnd w:id="66"/>
-    <w:bookmarkStart w:id="67" w:name="ref-hannafordFeelingBelievingHistory2000"/>
+    <w:bookmarkEnd w:id="78"/>
+    <w:bookmarkStart w:id="80" w:name="ref-groomAmMyRobot2009"/>
     <w:p>
       <w:pPr>
         <w:pStyle w:val="Bibliography"/>
       </w:pPr>
       <w:r>
+        <w:t xml:space="preserve">Groom, Victoria, Leila Takayama, Paloma Ochi, and Clifford Nass. 2009. “I Am My Robot: The Impact of Robot-Building and Robot Form on Operators.” In</w:t>
+      </w:r>
+      <w:r>
+        <w:t xml:space="preserve"> </w:t>
+      </w:r>
+      <w:r>
+        <w:rPr>
+          <w:i/>
+        </w:rPr>
+        <w:t xml:space="preserve">Proceedings of the 4th ACM/IEEE International Conference on Human Robot Interaction - HRI ’09</w:t>
+      </w:r>
+      <w:r>
+        <w:t xml:space="preserve">, 31. La Jolla, California, USA: ACM Press.</w:t>
+      </w:r>
+      <w:r>
+        <w:t xml:space="preserve"> </w:t>
+      </w:r>
+      <w:hyperlink r:id="rId79">
+        <w:r>
+          <w:rPr>
+            <w:rStyle w:val="Hyperlink"/>
+          </w:rPr>
+          <w:t xml:space="preserve">https://doi.org/10.1145/1514095.1514104</w:t>
+        </w:r>
+      </w:hyperlink>
+      <w:r>
+        <w:t xml:space="preserve">.</w:t>
+      </w:r>
+    </w:p>
+    <w:bookmarkEnd w:id="80"/>
+    <w:bookmarkStart w:id="82" w:name="Xbb676c5ba88199f1a7f6379441a2f877dcb4f32"/>
+    <w:p>
+      <w:pPr>
+        <w:pStyle w:val="Bibliography"/>
+      </w:pPr>
+      <w:r>
+        <w:t xml:space="preserve">Hancock, Peter A., Deborah R. Billings, Kristin E. Schaefer, Jessie Y. C. Chen, Ewart J. de Visser, and Raja Parasuraman. 2011. “A Meta-Analysis of Factors Affecting Trust in Human-Robot Interaction.”</w:t>
+      </w:r>
+      <w:r>
+        <w:t xml:space="preserve"> </w:t>
+      </w:r>
+      <w:r>
+        <w:rPr>
+          <w:i/>
+        </w:rPr>
+        <w:t xml:space="preserve">Human Factors: The Journal of the Human Factors and Ergonomics Society</w:t>
+      </w:r>
+      <w:r>
+        <w:t xml:space="preserve"> </w:t>
+      </w:r>
+      <w:r>
+        <w:t xml:space="preserve">53 (5): 517–27.</w:t>
+      </w:r>
+      <w:r>
+        <w:t xml:space="preserve"> </w:t>
+      </w:r>
+      <w:hyperlink r:id="rId81">
+        <w:r>
+          <w:rPr>
+            <w:rStyle w:val="Hyperlink"/>
+          </w:rPr>
+          <w:t xml:space="preserve">https://doi.org/10.1177/0018720811417254</w:t>
+        </w:r>
+      </w:hyperlink>
+      <w:r>
+        <w:t xml:space="preserve">.</w:t>
+      </w:r>
+    </w:p>
+    <w:bookmarkEnd w:id="82"/>
+    <w:bookmarkStart w:id="83" w:name="ref-hannafordFeelingBelievingHistory2000"/>
+    <w:p>
+      <w:pPr>
+        <w:pStyle w:val="Bibliography"/>
+      </w:pPr>
+      <w:r>
         <w:t xml:space="preserve">Hannaford, B. 2000.</w:t>
       </w:r>
       <w:r>
@@ -2442,13 +3062,49 @@
         <w:t xml:space="preserve">. The MIT Press.</w:t>
       </w:r>
     </w:p>
-    <w:bookmarkEnd w:id="67"/>
-    <w:bookmarkStart w:id="68" w:name="X5663f76fce2e3f78d11434c8800b01ce5f5deae"/>
+    <w:bookmarkEnd w:id="83"/>
+    <w:bookmarkStart w:id="85" w:name="ref-haslerOnlineIntergroupContact2013"/>
     <w:p>
       <w:pPr>
         <w:pStyle w:val="Bibliography"/>
       </w:pPr>
       <w:r>
+        <w:t xml:space="preserve">Hasler, Béatrice S., and Yair Amichai-Hamburger. 2013. “Online Intergroup Contact.” In</w:t>
+      </w:r>
+      <w:r>
+        <w:t xml:space="preserve"> </w:t>
+      </w:r>
+      <w:r>
+        <w:rPr>
+          <w:i/>
+        </w:rPr>
+        <w:t xml:space="preserve">The Social Net</w:t>
+      </w:r>
+      <w:r>
+        <w:t xml:space="preserve">, edited by Yair Amichai-Hamburger, 220–52. Oxford University Press.</w:t>
+      </w:r>
+      <w:r>
+        <w:t xml:space="preserve"> </w:t>
+      </w:r>
+      <w:hyperlink r:id="rId84">
+        <w:r>
+          <w:rPr>
+            <w:rStyle w:val="Hyperlink"/>
+          </w:rPr>
+          <w:t xml:space="preserve">https://doi.org/10.1093/acprof:oso/9780199639540.003.0012</w:t>
+        </w:r>
+      </w:hyperlink>
+      <w:r>
+        <w:t xml:space="preserve">.</w:t>
+      </w:r>
+    </w:p>
+    <w:bookmarkEnd w:id="85"/>
+    <w:bookmarkStart w:id="86" w:name="X5663f76fce2e3f78d11434c8800b01ce5f5deae"/>
+    <w:p>
+      <w:pPr>
+        <w:pStyle w:val="Bibliography"/>
+      </w:pPr>
+      <w:r>
         <w:t xml:space="preserve">Hillewaert, Sarah. 2016. “Tactics and Tactility: A Sensory Semiotics of Handshakes in Coastal Kenya.”</w:t>
       </w:r>
       <w:r>
@@ -2467,8 +3123,8 @@
         <w:t xml:space="preserve">118 (1): 49–66.</w:t>
       </w:r>
     </w:p>
-    <w:bookmarkEnd w:id="68"/>
-    <w:bookmarkStart w:id="69" w:name="ref-hoornTheoryRobotCommunication2018a"/>
+    <w:bookmarkEnd w:id="86"/>
+    <w:bookmarkStart w:id="87" w:name="ref-hoornTheoryRobotCommunication2018a"/>
     <w:p>
       <w:pPr>
         <w:pStyle w:val="Bibliography"/>
@@ -2477,8 +3133,8 @@
         <w:t xml:space="preserve">Hoorn, Johan F. 2018. “Theory of Robot Communication: I. The Medium Is the Communication Partner,” 21.</w:t>
       </w:r>
     </w:p>
-    <w:bookmarkEnd w:id="69"/>
-    <w:bookmarkStart w:id="71" w:name="ref-kimTwoRoutesLeading2011"/>
+    <w:bookmarkEnd w:id="87"/>
+    <w:bookmarkStart w:id="89" w:name="ref-kimTwoRoutesLeading2011"/>
     <w:p>
       <w:pPr>
         <w:pStyle w:val="Bibliography"/>
@@ -2504,7 +3160,7 @@
       <w:r>
         <w:t xml:space="preserve"> </w:t>
       </w:r>
-      <w:hyperlink r:id="rId70">
+      <w:hyperlink r:id="rId88">
         <w:r>
           <w:rPr>
             <w:rStyle w:val="Hyperlink"/>
@@ -2516,13 +3172,110 @@
         <w:t xml:space="preserve">.</w:t>
       </w:r>
     </w:p>
-    <w:bookmarkEnd w:id="71"/>
-    <w:bookmarkStart w:id="72" w:name="ref-malafourisHowThingsShape2013"/>
+    <w:bookmarkEnd w:id="89"/>
+    <w:bookmarkStart w:id="91" w:name="X5f84717928871f1f786026858ece6a41c48f889"/>
     <w:p>
       <w:pPr>
         <w:pStyle w:val="Bibliography"/>
       </w:pPr>
       <w:r>
+        <w:t xml:space="preserve">Kristoffersson, Annica, Silvia Coradeschi, and Amy Loutfi. 2013. “A Review of Mobile Robotic Telepresence.”</w:t>
+      </w:r>
+      <w:r>
+        <w:t xml:space="preserve"> </w:t>
+      </w:r>
+      <w:r>
+        <w:rPr>
+          <w:i/>
+        </w:rPr>
+        <w:t xml:space="preserve">Advances in Human-Computer Interaction</w:t>
+      </w:r>
+      <w:r>
+        <w:t xml:space="preserve"> </w:t>
+      </w:r>
+      <w:r>
+        <w:t xml:space="preserve">2013: 1–17.</w:t>
+      </w:r>
+      <w:r>
+        <w:t xml:space="preserve"> </w:t>
+      </w:r>
+      <w:hyperlink r:id="rId90">
+        <w:r>
+          <w:rPr>
+            <w:rStyle w:val="Hyperlink"/>
+          </w:rPr>
+          <w:t xml:space="preserve">https://doi.org/10.1155/2013/902316</w:t>
+        </w:r>
+      </w:hyperlink>
+      <w:r>
+        <w:t xml:space="preserve">.</w:t>
+      </w:r>
+    </w:p>
+    <w:bookmarkEnd w:id="91"/>
+    <w:bookmarkStart w:id="93" w:name="Xe4dd299e504f0efef8b24dd2ace4e87ddf526a5"/>
+    <w:p>
+      <w:pPr>
+        <w:pStyle w:val="Bibliography"/>
+      </w:pPr>
+      <w:r>
+        <w:t xml:space="preserve">Kuwamura, Kaiko, Takashi Minato, Shuichi Nishio, and Hiroshi Ishiguro. 2012. “Personality Distortion in Communication Through Teleoperated Robots.” In</w:t>
+      </w:r>
+      <w:r>
+        <w:t xml:space="preserve"> </w:t>
+      </w:r>
+      <w:r>
+        <w:rPr>
+          <w:i/>
+        </w:rPr>
+        <w:t xml:space="preserve">2012 IEEE RO-MAN: The 21st IEEE International Symposium on Robot and Human Interactive Communication</w:t>
+      </w:r>
+      <w:r>
+        <w:t xml:space="preserve">, 49–54. Paris, France: IEEE.</w:t>
+      </w:r>
+      <w:r>
+        <w:t xml:space="preserve"> </w:t>
+      </w:r>
+      <w:hyperlink r:id="rId92">
+        <w:r>
+          <w:rPr>
+            <w:rStyle w:val="Hyperlink"/>
+          </w:rPr>
+          <w:t xml:space="preserve">https://doi.org/10.1109/ROMAN.2012.6343730</w:t>
+        </w:r>
+      </w:hyperlink>
+      <w:r>
+        <w:t xml:space="preserve">.</w:t>
+      </w:r>
+    </w:p>
+    <w:bookmarkEnd w:id="93"/>
+    <w:bookmarkStart w:id="94" w:name="Xada431129c7863d5be5ab900922cab2ef50e823"/>
+    <w:p>
+      <w:pPr>
+        <w:pStyle w:val="Bibliography"/>
+      </w:pPr>
+      <w:r>
+        <w:t xml:space="preserve">Lee, Hyelip, Yeon-Ho Kim, Kwang-ku Lee, Dae-Keun Yoon, and Bum-Jae You. 2015. “Designing the Appearance of a Telepresence Robot, M4K: A Case Study.” In</w:t>
+      </w:r>
+      <w:r>
+        <w:t xml:space="preserve"> </w:t>
+      </w:r>
+      <w:r>
+        <w:rPr>
+          <w:i/>
+        </w:rPr>
+        <w:t xml:space="preserve">International Workshop on Cultural Robotics</w:t>
+      </w:r>
+      <w:r>
+        <w:t xml:space="preserve">, 33–43. Springer.</w:t>
+      </w:r>
+    </w:p>
+    <w:bookmarkEnd w:id="94"/>
+    <w:bookmarkStart w:id="95" w:name="ref-malafourisHowThingsShape2013"/>
+    <w:p>
+      <w:pPr>
+        <w:pStyle w:val="Bibliography"/>
+      </w:pPr>
+      <w:r>
         <w:t xml:space="preserve">Malafouris, Lambros. 2013.</w:t>
       </w:r>
       <w:r>
@@ -2538,8 +3291,8 @@
         <w:t xml:space="preserve">. MIT Press.</w:t>
       </w:r>
     </w:p>
-    <w:bookmarkEnd w:id="72"/>
-    <w:bookmarkStart w:id="74" w:name="Xb4acc47169175ed3c19ac9db91d8486984261e6"/>
+    <w:bookmarkEnd w:id="95"/>
+    <w:bookmarkStart w:id="97" w:name="Xb4acc47169175ed3c19ac9db91d8486984261e6"/>
     <w:p>
       <w:pPr>
         <w:pStyle w:val="Bibliography"/>
@@ -2565,7 +3318,7 @@
       <w:r>
         <w:t xml:space="preserve"> </w:t>
       </w:r>
-      <w:hyperlink r:id="rId73">
+      <w:hyperlink r:id="rId96">
         <w:r>
           <w:rPr>
             <w:rStyle w:val="Hyperlink"/>
@@ -2577,8 +3330,8 @@
         <w:t xml:space="preserve">.</w:t>
       </w:r>
     </w:p>
-    <w:bookmarkEnd w:id="74"/>
-    <w:bookmarkStart w:id="76" w:name="ref-maozDoesContactWork2011"/>
+    <w:bookmarkEnd w:id="97"/>
+    <w:bookmarkStart w:id="99" w:name="ref-maozDoesContactWork2011"/>
     <w:p>
       <w:pPr>
         <w:pStyle w:val="Bibliography"/>
@@ -2604,7 +3357,7 @@
       <w:r>
         <w:t xml:space="preserve"> </w:t>
       </w:r>
-      <w:hyperlink r:id="rId75">
+      <w:hyperlink r:id="rId98">
         <w:r>
           <w:rPr>
             <w:rStyle w:val="Hyperlink"/>
@@ -2616,13 +3369,52 @@
         <w:t xml:space="preserve">.</w:t>
       </w:r>
     </w:p>
-    <w:bookmarkEnd w:id="76"/>
-    <w:bookmarkStart w:id="78" w:name="Xad269d84b1292beb9bbd1082228df2d4c0e9c67"/>
+    <w:bookmarkEnd w:id="99"/>
+    <w:bookmarkStart w:id="101" w:name="ref-moriUncannyValleyField2012"/>
     <w:p>
       <w:pPr>
         <w:pStyle w:val="Bibliography"/>
       </w:pPr>
       <w:r>
+        <w:t xml:space="preserve">Mori, M., K. F. MacDorman, and N. Kageki. 2012. “The Uncanny Valley [from the Field].”</w:t>
+      </w:r>
+      <w:r>
+        <w:t xml:space="preserve"> </w:t>
+      </w:r>
+      <w:r>
+        <w:rPr>
+          <w:i/>
+        </w:rPr>
+        <w:t xml:space="preserve">IEEE Robotics Automation Magazine</w:t>
+      </w:r>
+      <w:r>
+        <w:t xml:space="preserve"> </w:t>
+      </w:r>
+      <w:r>
+        <w:t xml:space="preserve">19 (2): 98–100.</w:t>
+      </w:r>
+      <w:r>
+        <w:t xml:space="preserve"> </w:t>
+      </w:r>
+      <w:hyperlink r:id="rId100">
+        <w:r>
+          <w:rPr>
+            <w:rStyle w:val="Hyperlink"/>
+          </w:rPr>
+          <w:t xml:space="preserve">https://doi.org/10.1109/MRA.2012.2192811</w:t>
+        </w:r>
+      </w:hyperlink>
+      <w:r>
+        <w:t xml:space="preserve">.</w:t>
+      </w:r>
+    </w:p>
+    <w:bookmarkEnd w:id="101"/>
+    <w:bookmarkStart w:id="103" w:name="Xad269d84b1292beb9bbd1082228df2d4c0e9c67"/>
+    <w:p>
+      <w:pPr>
+        <w:pStyle w:val="Bibliography"/>
+      </w:pPr>
+      <w:r>
         <w:t xml:space="preserve">Nagendran, Arjun, Anthony Steed, Brian Kelly, and Ye Pan. 2015. “Symmetric Telepresence Using Robotic Humanoid Surrogates: Robotic Symmetric Telepresence.”</w:t>
       </w:r>
       <w:r>
@@ -2643,7 +3435,7 @@
       <w:r>
         <w:t xml:space="preserve"> </w:t>
       </w:r>
-      <w:hyperlink r:id="rId77">
+      <w:hyperlink r:id="rId102">
         <w:r>
           <w:rPr>
             <w:rStyle w:val="Hyperlink"/>
@@ -2655,8 +3447,8 @@
         <w:t xml:space="preserve">.</w:t>
       </w:r>
     </w:p>
-    <w:bookmarkEnd w:id="78"/>
-    <w:bookmarkStart w:id="80" w:name="X58cd33315cc18b19c70e5ff9ecd227962f5237a"/>
+    <w:bookmarkEnd w:id="103"/>
+    <w:bookmarkStart w:id="105" w:name="X58cd33315cc18b19c70e5ff9ecd227962f5237a"/>
     <w:p>
       <w:pPr>
         <w:pStyle w:val="Bibliography"/>
@@ -2682,7 +3474,7 @@
       <w:r>
         <w:t xml:space="preserve"> </w:t>
       </w:r>
-      <w:hyperlink r:id="rId79">
+      <w:hyperlink r:id="rId104">
         <w:r>
           <w:rPr>
             <w:rStyle w:val="Hyperlink"/>
@@ -2694,8 +3486,8 @@
         <w:t xml:space="preserve">.</w:t>
       </w:r>
     </w:p>
-    <w:bookmarkEnd w:id="80"/>
-    <w:bookmarkStart w:id="81" w:name="ref-paynterAnalysisDesignEngineering1961"/>
+    <w:bookmarkEnd w:id="105"/>
+    <w:bookmarkStart w:id="106" w:name="ref-paynterAnalysisDesignEngineering1961"/>
     <w:p>
       <w:pPr>
         <w:pStyle w:val="Bibliography"/>
@@ -2716,13 +3508,23 @@
         <w:t xml:space="preserve">. MIT press.</w:t>
       </w:r>
     </w:p>
-    <w:bookmarkEnd w:id="81"/>
-    <w:bookmarkStart w:id="82" w:name="ref-pettigrewIntergroupContactTheory1998"/>
+    <w:bookmarkEnd w:id="106"/>
+    <w:bookmarkStart w:id="107" w:name="ref-peledSoftRoboticIncarnation2019"/>
     <w:p>
       <w:pPr>
         <w:pStyle w:val="Bibliography"/>
       </w:pPr>
       <w:r>
+        <w:t xml:space="preserve">Peled, Avner. 2019. “Soft Robotic Incarnation.” PhD thesis, Aalto University.</w:t>
+      </w:r>
+    </w:p>
+    <w:bookmarkEnd w:id="107"/>
+    <w:bookmarkStart w:id="108" w:name="ref-pettigrewIntergroupContactTheory1998"/>
+    <w:p>
+      <w:pPr>
+        <w:pStyle w:val="Bibliography"/>
+      </w:pPr>
+      <w:r>
         <w:t xml:space="preserve">Pettigrew, Thomas F. 1998. “Intergroup Contact Theory.”</w:t>
       </w:r>
       <w:r>
@@ -2741,8 +3543,8 @@
         <w:t xml:space="preserve">49 (1): 65–85.</w:t>
       </w:r>
     </w:p>
-    <w:bookmarkEnd w:id="82"/>
-    <w:bookmarkStart w:id="84" w:name="Xce134c078b41a115ce67270de668a94cf90c969"/>
+    <w:bookmarkEnd w:id="108"/>
+    <w:bookmarkStart w:id="110" w:name="Xce134c078b41a115ce67270de668a94cf90c969"/>
     <w:p>
       <w:pPr>
         <w:pStyle w:val="Bibliography"/>
@@ -2768,7 +3570,7 @@
       <w:r>
         <w:t xml:space="preserve"> </w:t>
       </w:r>
-      <w:hyperlink r:id="rId83">
+      <w:hyperlink r:id="rId109">
         <w:r>
           <w:rPr>
             <w:rStyle w:val="Hyperlink"/>
@@ -2780,8 +3582,8 @@
         <w:t xml:space="preserve">.</w:t>
       </w:r>
     </w:p>
-    <w:bookmarkEnd w:id="84"/>
-    <w:bookmarkStart w:id="86" w:name="ref-saguyIronyHarmonyIntergroup2009"/>
+    <w:bookmarkEnd w:id="110"/>
+    <w:bookmarkStart w:id="112" w:name="ref-saguyIronyHarmonyIntergroup2009"/>
     <w:p>
       <w:pPr>
         <w:pStyle w:val="Bibliography"/>
@@ -2807,7 +3609,7 @@
       <w:r>
         <w:t xml:space="preserve"> </w:t>
       </w:r>
-      <w:hyperlink r:id="rId85">
+      <w:hyperlink r:id="rId111">
         <w:r>
           <w:rPr>
             <w:rStyle w:val="Hyperlink"/>
@@ -2819,8 +3621,8 @@
         <w:t xml:space="preserve">.</w:t>
       </w:r>
     </w:p>
-    <w:bookmarkEnd w:id="86"/>
-    <w:bookmarkStart w:id="87" w:name="ref-schiffrinHandworkCeremonyCase1974"/>
+    <w:bookmarkEnd w:id="112"/>
+    <w:bookmarkStart w:id="113" w:name="ref-schiffrinHandworkCeremonyCase1974"/>
     <w:p>
       <w:pPr>
         <w:pStyle w:val="Bibliography"/>
@@ -2844,8 +3646,8 @@
         <w:t xml:space="preserve">12 (3): 189–202.</w:t>
       </w:r>
     </w:p>
-    <w:bookmarkEnd w:id="87"/>
-    <w:bookmarkStart w:id="89" w:name="X70de30f492cfc58a01cc412254a98f3503e840e"/>
+    <w:bookmarkEnd w:id="113"/>
+    <w:bookmarkStart w:id="115" w:name="X70de30f492cfc58a01cc412254a98f3503e840e"/>
     <w:p>
       <w:pPr>
         <w:pStyle w:val="Bibliography"/>
@@ -2871,7 +3673,7 @@
       <w:r>
         <w:t xml:space="preserve"> </w:t>
       </w:r>
-      <w:hyperlink r:id="rId88">
+      <w:hyperlink r:id="rId114">
         <w:r>
           <w:rPr>
             <w:rStyle w:val="Hyperlink"/>
@@ -2883,8 +3685,8 @@
         <w:t xml:space="preserve">.</w:t>
       </w:r>
     </w:p>
-    <w:bookmarkEnd w:id="89"/>
-    <w:bookmarkStart w:id="91" w:name="Xb41e508f81607070bed09e7bedc520567c5ee55"/>
+    <w:bookmarkEnd w:id="115"/>
+    <w:bookmarkStart w:id="117" w:name="Xb41e508f81607070bed09e7bedc520567c5ee55"/>
     <w:p>
       <w:pPr>
         <w:pStyle w:val="Bibliography"/>
@@ -2910,7 +3712,7 @@
       <w:r>
         <w:t xml:space="preserve"> </w:t>
       </w:r>
-      <w:hyperlink r:id="rId90">
+      <w:hyperlink r:id="rId116">
         <w:r>
           <w:rPr>
             <w:rStyle w:val="Hyperlink"/>
@@ -2922,8 +3724,8 @@
         <w:t xml:space="preserve">.</w:t>
       </w:r>
     </w:p>
-    <w:bookmarkEnd w:id="91"/>
-    <w:bookmarkStart w:id="92" w:name="X04af2d1487455bb4973600b563dec1dccdaa2a6"/>
+    <w:bookmarkEnd w:id="117"/>
+    <w:bookmarkStart w:id="118" w:name="X04af2d1487455bb4973600b563dec1dccdaa2a6"/>
     <w:p>
       <w:pPr>
         <w:pStyle w:val="Bibliography"/>
@@ -2944,8 +3746,8 @@
         <w:t xml:space="preserve">, 1576–81. IEEE.</w:t>
       </w:r>
     </w:p>
-    <w:bookmarkEnd w:id="92"/>
-    <w:bookmarkStart w:id="93" w:name="ref-spearsWhenAreNet2002"/>
+    <w:bookmarkEnd w:id="118"/>
+    <w:bookmarkStart w:id="119" w:name="ref-spearsWhenAreNet2002"/>
     <w:p>
       <w:pPr>
         <w:pStyle w:val="Bibliography"/>
@@ -2969,8 +3771,8 @@
         <w:t xml:space="preserve">58 (1): 91–107.</w:t>
       </w:r>
     </w:p>
-    <w:bookmarkEnd w:id="93"/>
-    <w:bookmarkStart w:id="95" w:name="ref-vociIntergroupContactPrejudice2003"/>
+    <w:bookmarkEnd w:id="119"/>
+    <w:bookmarkStart w:id="121" w:name="ref-vociIntergroupContactPrejudice2003"/>
     <w:p>
       <w:pPr>
         <w:pStyle w:val="Bibliography"/>
@@ -2996,7 +3798,7 @@
       <w:r>
         <w:t xml:space="preserve"> </w:t>
       </w:r>
-      <w:hyperlink r:id="rId94">
+      <w:hyperlink r:id="rId120">
         <w:r>
           <w:rPr>
             <w:rStyle w:val="Hyperlink"/>
@@ -3008,8 +3810,8 @@
         <w:t xml:space="preserve">.</w:t>
       </w:r>
     </w:p>
-    <w:bookmarkEnd w:id="95"/>
-    <w:bookmarkStart w:id="96" w:name="X9ca76ae45105c4604a97e52d42c15f276b9c975"/>
+    <w:bookmarkEnd w:id="121"/>
+    <w:bookmarkStart w:id="122" w:name="X9ca76ae45105c4604a97e52d42c15f276b9c975"/>
     <w:p>
       <w:pPr>
         <w:pStyle w:val="Bibliography"/>
@@ -3033,8 +3835,8 @@
         <w:t xml:space="preserve">23 (1): 3–43.</w:t>
       </w:r>
     </w:p>
-    <w:bookmarkEnd w:id="96"/>
-    <w:bookmarkStart w:id="98" w:name="X52daccd127b0fbaebf902c1393ba8bf07967337"/>
+    <w:bookmarkEnd w:id="122"/>
+    <w:bookmarkStart w:id="124" w:name="X52daccd127b0fbaebf902c1393ba8bf07967337"/>
     <w:p>
       <w:pPr>
         <w:pStyle w:val="Bibliography"/>
@@ -3060,7 +3862,7 @@
       <w:r>
         <w:t xml:space="preserve"> </w:t>
       </w:r>
-      <w:hyperlink r:id="rId97">
+      <w:hyperlink r:id="rId123">
         <w:r>
           <w:rPr>
             <w:rStyle w:val="Hyperlink"/>
@@ -3072,8 +3874,8 @@
         <w:t xml:space="preserve">.</w:t>
       </w:r>
     </w:p>
-    <w:bookmarkEnd w:id="98"/>
-    <w:bookmarkStart w:id="99" w:name="ref-whitby15YouWant2011"/>
+    <w:bookmarkEnd w:id="124"/>
+    <w:bookmarkStart w:id="125" w:name="ref-whitby15YouWant2011"/>
     <w:p>
       <w:pPr>
         <w:pStyle w:val="Bibliography"/>
@@ -3094,8 +3896,8 @@
         <w:t xml:space="preserve">, 233.</w:t>
       </w:r>
     </w:p>
-    <w:bookmarkEnd w:id="99"/>
-    <w:bookmarkStart w:id="101" w:name="Xc014f4dd2e6c3b273084e5e8a89b707cb4c6be5"/>
+    <w:bookmarkEnd w:id="125"/>
+    <w:bookmarkStart w:id="127" w:name="Xc014f4dd2e6c3b273084e5e8a89b707cb4c6be5"/>
     <w:p>
       <w:pPr>
         <w:pStyle w:val="Bibliography"/>
@@ -3121,7 +3923,7 @@
       <w:r>
         <w:t xml:space="preserve"> </w:t>
       </w:r>
-      <w:hyperlink r:id="rId100">
+      <w:hyperlink r:id="rId126">
         <w:r>
           <w:rPr>
             <w:rStyle w:val="Hyperlink"/>
@@ -3133,8 +3935,8 @@
         <w:t xml:space="preserve">.</w:t>
       </w:r>
     </w:p>
-    <w:bookmarkEnd w:id="101"/>
-    <w:bookmarkEnd w:id="102"/>
+    <w:bookmarkEnd w:id="127"/>
+    <w:bookmarkEnd w:id="128"/>
     <w:sectPr/>
   </w:body>
 </w:document>
@@ -3160,6 +3962,25 @@
       </w:r>
     </w:p>
   </w:footnote>
+  <w:footnote w:id="37">
+    <w:p>
+      <w:pPr>
+        <w:pStyle w:val="FootnoteText"/>
+      </w:pPr>
+      <w:r>
+        <w:rPr>
+          <w:rStyle w:val="FootnoteReference"/>
+        </w:rPr>
+        <w:footnoteRef/>
+      </w:r>
+      <w:r>
+        <w:t xml:space="preserve"> </w:t>
+      </w:r>
+      <w:r>
+        <w:t xml:space="preserve">https://www.marketwatch.com/press-release/telepresence-robots-market-size-2020-to-showing-impressive-growth-by-2024-industry-trends-share-size-top-key-players-analysis-and-forecast-research-2020-04-20</w:t>
+      </w:r>
+    </w:p>
+  </w:footnote>
   <w:footnote w:id="38">
     <w:p>
       <w:pPr>
@@ -3176,6 +3997,63 @@
       </w:r>
       <w:r>
         <w:t xml:space="preserve">https://www.doublerobotics.com/</w:t>
+      </w:r>
+    </w:p>
+  </w:footnote>
+  <w:footnote w:id="39">
+    <w:p>
+      <w:pPr>
+        <w:pStyle w:val="FootnoteText"/>
+      </w:pPr>
+      <w:r>
+        <w:rPr>
+          <w:rStyle w:val="FootnoteReference"/>
+        </w:rPr>
+        <w:footnoteRef/>
+      </w:r>
+      <w:r>
+        <w:t xml:space="preserve"> </w:t>
+      </w:r>
+      <w:r>
+        <w:t xml:space="preserve">http://www.mantarobot.com/products/teleme-2/index.htm</w:t>
+      </w:r>
+    </w:p>
+  </w:footnote>
+  <w:footnote w:id="40">
+    <w:p>
+      <w:pPr>
+        <w:pStyle w:val="FootnoteText"/>
+      </w:pPr>
+      <w:r>
+        <w:rPr>
+          <w:rStyle w:val="FootnoteReference"/>
+        </w:rPr>
+        <w:footnoteRef/>
+      </w:r>
+      <w:r>
+        <w:t xml:space="preserve"> </w:t>
+      </w:r>
+      <w:r>
+        <w:t xml:space="preserve">https://telepresencerobots.com/robots/kubi</w:t>
+      </w:r>
+    </w:p>
+  </w:footnote>
+  <w:footnote w:id="43">
+    <w:p>
+      <w:pPr>
+        <w:pStyle w:val="FootnoteText"/>
+      </w:pPr>
+      <w:r>
+        <w:rPr>
+          <w:rStyle w:val="FootnoteReference"/>
+        </w:rPr>
+        <w:footnoteRef/>
+      </w:r>
+      <w:r>
+        <w:t xml:space="preserve"> </w:t>
+      </w:r>
+      <w:r>
+        <w:t xml:space="preserve">https://furhatrobotics.com/</w:t>
       </w:r>
     </w:p>
   </w:footnote>
@@ -4143,7 +5021,7 @@
       <w:rFonts w:asciiTheme="majorHAnsi" w:eastAsiaTheme="majorEastAsia" w:hAnsiTheme="majorHAnsi" w:cstheme="majorBidi"/>
       <w:b/>
       <w:bCs/>
-      <w:color w:val="345A8A" w:themeColor="accent1" w:themeShade="B5"/>
+      <w:color w:val="4F81BD" w:themeColor="accent1"/>
       <w:sz w:val="32"/>
       <w:szCs w:val="32"/>
     </w:rPr>
@@ -4166,8 +5044,8 @@
       <w:b/>
       <w:bCs/>
       <w:color w:val="4F81BD" w:themeColor="accent1"/>
-      <w:sz w:val="32"/>
-      <w:szCs w:val="32"/>
+      <w:sz w:val="28"/>
+      <w:szCs w:val="28"/>
     </w:rPr>
   </w:style>
   <w:style w:type="paragraph" w:styleId="Heading3">
@@ -4188,8 +5066,8 @@
       <w:b/>
       <w:bCs/>
       <w:color w:val="4F81BD" w:themeColor="accent1"/>
-      <w:sz w:val="28"/>
-      <w:szCs w:val="28"/>
+      <w:sz w:val="24"/>
+      <w:szCs w:val="24"/>
     </w:rPr>
   </w:style>
   <w:style w:type="paragraph" w:styleId="Heading4">
@@ -4207,7 +5085,7 @@
     </w:pPr>
     <w:rPr>
       <w:rFonts w:asciiTheme="majorHAnsi" w:eastAsiaTheme="majorEastAsia" w:hAnsiTheme="majorHAnsi" w:cstheme="majorBidi"/>
-      <w:b/>
+      <w:i/>
       <w:bCs/>
       <w:color w:val="4F81BD" w:themeColor="accent1"/>
       <w:sz w:val="24"/>
@@ -4229,7 +5107,6 @@
     </w:pPr>
     <w:rPr>
       <w:rFonts w:asciiTheme="majorHAnsi" w:eastAsiaTheme="majorEastAsia" w:hAnsiTheme="majorHAnsi" w:cstheme="majorBidi"/>
-      <w:i/>
       <w:iCs/>
       <w:color w:val="4F81BD" w:themeColor="accent1"/>
       <w:sz w:val="24"/>
@@ -4325,14 +5202,8 @@
     <w:qFormat/>
     <w:pPr>
       <w:spacing w:before="100" w:after="100"/>
-      <w:ind w:firstLine="0"/>
+      <w:ind w:firstLine="0" w:left="480" w:right="480"/>
     </w:pPr>
-    <w:rPr>
-      <w:rFonts w:asciiTheme="majorHAnsi" w:eastAsiaTheme="majorEastAsia" w:hAnsiTheme="majorHAnsi" w:cstheme="majorBidi"/>
-      <w:bCs/>
-      <w:sz w:val="20"/>
-      <w:szCs w:val="20"/>
-    </w:rPr>
   </w:style>
   <w:style w:type="paragraph" w:styleId="FootnoteText">
     <w:name w:val="Footnote Text"/>

</xml_diff>